<commit_message>
Added filter, map and flatMap transformations
</commit_message>
<xml_diff>
--- a/docs/ApacheSpark_notes.docx
+++ b/docs/ApacheSpark_notes.docx
@@ -14,7 +14,10 @@
         <w:t>Spark</w:t>
       </w:r>
       <w:r>
-        <w:t xml:space="preserve"> - Introduction</w:t>
+        <w:t xml:space="preserve"> </w:t>
+      </w:r>
+      <w:r>
+        <w:t>Core 2.3.0</w:t>
       </w:r>
     </w:p>
     <w:p>
@@ -39,118 +42,288 @@
         <w:rPr>
           <w:rFonts w:ascii="Verdana" w:hAnsi="Verdana"/>
         </w:rPr>
-        <w:t>Definition</w:t>
-      </w:r>
-      <w:r>
-        <w:rPr>
-          <w:rFonts w:ascii="Verdana" w:hAnsi="Verdana"/>
-        </w:rPr>
-        <w:t xml:space="preserve"> and Architecture</w:t>
-      </w:r>
-      <w:r>
-        <w:rPr>
-          <w:rFonts w:ascii="Verdana" w:hAnsi="Verdana"/>
+        <w:t>Definition:</w:t>
+      </w:r>
+    </w:p>
+    <w:p>
+      <w:pPr>
+        <w:rPr>
+          <w:rFonts w:ascii="Verdana" w:hAnsi="Verdana"/>
+        </w:rPr>
+      </w:pPr>
+      <w:r>
+        <w:rPr>
+          <w:rFonts w:ascii="Verdana" w:hAnsi="Verdana"/>
+        </w:rPr>
+        <w:t xml:space="preserve">Spark is </w:t>
+      </w:r>
+      <w:r>
+        <w:rPr>
+          <w:rFonts w:ascii="Verdana" w:hAnsi="Verdana"/>
+        </w:rPr>
+        <w:t xml:space="preserve">an </w:t>
+      </w:r>
+      <w:r>
+        <w:rPr>
+          <w:rFonts w:ascii="Verdana" w:hAnsi="Verdana"/>
+        </w:rPr>
+        <w:t>open source</w:t>
+      </w:r>
+      <w:r>
+        <w:rPr>
+          <w:rFonts w:ascii="Verdana" w:hAnsi="Verdana"/>
+        </w:rPr>
+        <w:t xml:space="preserve"> parallel processing framework for running </w:t>
+      </w:r>
+      <w:r>
+        <w:rPr>
+          <w:rFonts w:ascii="Verdana" w:hAnsi="Verdana"/>
+        </w:rPr>
+        <w:t>large-scale data analytics applications across clustered computers. It can handle both batch and real-time analytics and data processing workloads. It</w:t>
+      </w:r>
+      <w:r>
+        <w:rPr>
+          <w:rFonts w:ascii="Verdana" w:hAnsi="Verdana"/>
+        </w:rPr>
+        <w:t xml:space="preserve"> provides high-level APIs in Java, Scala, Python and R and an optimized engine that supports</w:t>
+      </w:r>
+      <w:r>
+        <w:rPr>
+          <w:rFonts w:ascii="Verdana" w:hAnsi="Verdana"/>
+        </w:rPr>
+        <w:t xml:space="preserve"> stream</w:t>
+      </w:r>
+      <w:r>
+        <w:rPr>
+          <w:rFonts w:ascii="Verdana" w:hAnsi="Verdana"/>
+        </w:rPr>
+        <w:t>.</w:t>
+      </w:r>
+    </w:p>
+    <w:p>
+      <w:pPr>
+        <w:pStyle w:val="Heading1"/>
+        <w:numPr>
+          <w:ilvl w:val="0"/>
+          <w:numId w:val="24"/>
+        </w:numPr>
+        <w:ind w:left="360"/>
+        <w:rPr>
+          <w:rFonts w:ascii="Verdana" w:hAnsi="Verdana"/>
+        </w:rPr>
+      </w:pPr>
+      <w:r>
+        <w:rPr>
+          <w:rFonts w:ascii="Verdana" w:hAnsi="Verdana"/>
+        </w:rPr>
+        <w:t>Spark Libraries</w:t>
+      </w:r>
+    </w:p>
+    <w:p>
+      <w:pPr>
+        <w:pStyle w:val="ListParagraph"/>
+        <w:numPr>
+          <w:ilvl w:val="0"/>
+          <w:numId w:val="20"/>
+        </w:numPr>
+        <w:ind w:left="900" w:hanging="540"/>
+        <w:rPr>
+          <w:rFonts w:ascii="Verdana" w:hAnsi="Verdana"/>
+        </w:rPr>
+      </w:pPr>
+      <w:r>
+        <w:rPr>
+          <w:rFonts w:ascii="Verdana" w:hAnsi="Verdana"/>
+          <w:b/>
+        </w:rPr>
+        <w:t>Spark Core</w:t>
+      </w:r>
+      <w:r>
+        <w:rPr>
+          <w:rFonts w:ascii="Verdana" w:hAnsi="Verdana"/>
+          <w:b/>
         </w:rPr>
         <w:t>:</w:t>
       </w:r>
-    </w:p>
-    <w:p>
-      <w:pPr>
-        <w:rPr>
-          <w:rFonts w:ascii="Verdana" w:hAnsi="Verdana"/>
-        </w:rPr>
-      </w:pPr>
-      <w:r>
-        <w:rPr>
-          <w:rFonts w:ascii="Verdana" w:hAnsi="Verdana"/>
-        </w:rPr>
-        <w:t xml:space="preserve">Spark is </w:t>
-      </w:r>
-      <w:r>
-        <w:rPr>
-          <w:rFonts w:ascii="Verdana" w:hAnsi="Verdana"/>
-        </w:rPr>
-        <w:t xml:space="preserve">open source, </w:t>
-      </w:r>
-      <w:r>
-        <w:rPr>
-          <w:rFonts w:ascii="Verdana" w:hAnsi="Verdana"/>
-        </w:rPr>
-        <w:t>light</w:t>
-      </w:r>
-      <w:r>
-        <w:rPr>
-          <w:rFonts w:ascii="Verdana" w:hAnsi="Verdana"/>
-        </w:rPr>
-        <w:t xml:space="preserve">ning fast cluster computing </w:t>
-      </w:r>
-      <w:r>
-        <w:rPr>
-          <w:rFonts w:ascii="Verdana" w:hAnsi="Verdana"/>
-        </w:rPr>
-        <w:t xml:space="preserve">system which provides high-level APIs in Java, Scala, Python and R and an optimized engine that supports general execution graphs. </w:t>
-      </w:r>
-      <w:r>
-        <w:rPr>
-          <w:rFonts w:ascii="Verdana" w:hAnsi="Verdana"/>
-        </w:rPr>
-        <w:t>It also supports a rich set of higher-level tools including </w:t>
-      </w:r>
-      <w:hyperlink r:id="rId8" w:history="1">
-        <w:r>
-          <w:rPr>
-            <w:rFonts w:ascii="Verdana" w:hAnsi="Verdana"/>
-          </w:rPr>
-          <w:t>Spark SQL</w:t>
-        </w:r>
-      </w:hyperlink>
-      <w:r>
-        <w:rPr>
-          <w:rFonts w:ascii="Verdana" w:hAnsi="Verdana"/>
-        </w:rPr>
-        <w:t> for SQL and structured data processing, </w:t>
-      </w:r>
-      <w:hyperlink r:id="rId9" w:history="1">
-        <w:r>
-          <w:rPr>
-            <w:rFonts w:ascii="Verdana" w:hAnsi="Verdana"/>
-          </w:rPr>
-          <w:t>MLlib</w:t>
-        </w:r>
-      </w:hyperlink>
-      <w:r>
-        <w:rPr>
-          <w:rFonts w:ascii="Verdana" w:hAnsi="Verdana"/>
-        </w:rPr>
-        <w:t> for machine learning, </w:t>
-      </w:r>
-      <w:hyperlink r:id="rId10" w:history="1">
-        <w:r>
-          <w:rPr>
-            <w:rFonts w:ascii="Verdana" w:hAnsi="Verdana"/>
-          </w:rPr>
-          <w:t>GraphX</w:t>
-        </w:r>
-      </w:hyperlink>
-      <w:r>
-        <w:rPr>
-          <w:rFonts w:ascii="Verdana" w:hAnsi="Verdana"/>
-        </w:rPr>
-        <w:t> for graph processing, and </w:t>
-      </w:r>
-      <w:hyperlink r:id="rId11" w:history="1">
-        <w:r>
-          <w:rPr>
-            <w:rFonts w:ascii="Verdana" w:hAnsi="Verdana"/>
-          </w:rPr>
-          <w:t>Spark Streaming</w:t>
-        </w:r>
-      </w:hyperlink>
-      <w:r>
-        <w:rPr>
-          <w:rFonts w:ascii="Verdana" w:hAnsi="Verdana"/>
-        </w:rPr>
-        <w:t>.</w:t>
+      <w:r>
+        <w:rPr>
+          <w:rFonts w:ascii="Verdana" w:hAnsi="Verdana"/>
+        </w:rPr>
+        <w:t xml:space="preserve"> </w:t>
+      </w:r>
+      <w:r>
+        <w:rPr>
+          <w:rFonts w:ascii="Verdana" w:hAnsi="Verdana"/>
+        </w:rPr>
+        <w:t>Spark Core engine functions partly as an application programming interface (API) layer and underpins a set of related tools for managing and analyzing data.</w:t>
+      </w:r>
+    </w:p>
+    <w:p>
+      <w:pPr>
+        <w:pStyle w:val="ListParagraph"/>
+        <w:numPr>
+          <w:ilvl w:val="0"/>
+          <w:numId w:val="20"/>
+        </w:numPr>
+        <w:ind w:left="900" w:hanging="540"/>
+        <w:rPr>
+          <w:rFonts w:ascii="Verdana" w:hAnsi="Verdana"/>
+        </w:rPr>
+      </w:pPr>
+      <w:r>
+        <w:rPr>
+          <w:rFonts w:ascii="Verdana" w:hAnsi="Verdana"/>
+          <w:b/>
+        </w:rPr>
+        <w:t>Spark SQL</w:t>
+      </w:r>
+      <w:r>
+        <w:rPr>
+          <w:rFonts w:ascii="Verdana" w:hAnsi="Verdana"/>
+          <w:b/>
+        </w:rPr>
+        <w:t>:</w:t>
+      </w:r>
+      <w:r>
+        <w:rPr>
+          <w:rFonts w:ascii="Verdana" w:hAnsi="Verdana"/>
+        </w:rPr>
+        <w:t xml:space="preserve"> </w:t>
+      </w:r>
+      <w:r>
+        <w:rPr>
+          <w:rFonts w:ascii="Verdana" w:hAnsi="Verdana"/>
+        </w:rPr>
+        <w:t>Spark SQL enables users to query data stored in disparate applications using the common SQL language.</w:t>
+      </w:r>
+    </w:p>
+    <w:p>
+      <w:pPr>
+        <w:pStyle w:val="ListParagraph"/>
+        <w:numPr>
+          <w:ilvl w:val="0"/>
+          <w:numId w:val="20"/>
+        </w:numPr>
+        <w:ind w:left="900" w:hanging="540"/>
+        <w:rPr>
+          <w:rFonts w:ascii="Verdana" w:hAnsi="Verdana"/>
+        </w:rPr>
+      </w:pPr>
+      <w:r>
+        <w:rPr>
+          <w:rFonts w:ascii="Verdana" w:hAnsi="Verdana"/>
+          <w:b/>
+        </w:rPr>
+        <w:t>Spark Streaming</w:t>
+      </w:r>
+      <w:r>
+        <w:rPr>
+          <w:rFonts w:ascii="Verdana" w:hAnsi="Verdana"/>
+          <w:b/>
+        </w:rPr>
+        <w:t>:</w:t>
+      </w:r>
+      <w:r>
+        <w:rPr>
+          <w:rFonts w:ascii="Verdana" w:hAnsi="Verdana"/>
+        </w:rPr>
+        <w:t xml:space="preserve"> Spark Streaming</w:t>
+      </w:r>
+      <w:r>
+        <w:rPr>
+          <w:rFonts w:ascii="Verdana" w:hAnsi="Verdana"/>
+        </w:rPr>
+        <w:t xml:space="preserve"> enables users to build applications that analyze and present data in real time.</w:t>
+      </w:r>
+    </w:p>
+    <w:p>
+      <w:pPr>
+        <w:pStyle w:val="ListParagraph"/>
+        <w:numPr>
+          <w:ilvl w:val="0"/>
+          <w:numId w:val="20"/>
+        </w:numPr>
+        <w:ind w:left="900" w:hanging="540"/>
+        <w:rPr>
+          <w:rFonts w:ascii="Verdana" w:hAnsi="Verdana"/>
+        </w:rPr>
+      </w:pPr>
+      <w:r>
+        <w:rPr>
+          <w:rFonts w:ascii="Verdana" w:hAnsi="Verdana"/>
+          <w:b/>
+        </w:rPr>
+        <w:t>MLlib</w:t>
+      </w:r>
+      <w:r>
+        <w:rPr>
+          <w:rFonts w:ascii="Verdana" w:hAnsi="Verdana"/>
+          <w:b/>
+        </w:rPr>
+        <w:t>:</w:t>
+      </w:r>
+      <w:r>
+        <w:rPr>
+          <w:rFonts w:ascii="Verdana" w:hAnsi="Verdana"/>
+        </w:rPr>
+        <w:t xml:space="preserve"> MLlib</w:t>
+      </w:r>
+      <w:r>
+        <w:rPr>
+          <w:rFonts w:ascii="Verdana" w:hAnsi="Verdana"/>
+        </w:rPr>
+        <w:t xml:space="preserve"> </w:t>
+      </w:r>
+      <w:r>
+        <w:rPr>
+          <w:rFonts w:ascii="Verdana" w:hAnsi="Verdana"/>
+        </w:rPr>
+        <w:t xml:space="preserve">is a </w:t>
+      </w:r>
+      <w:r>
+        <w:rPr>
+          <w:rFonts w:ascii="Verdana" w:hAnsi="Verdana"/>
+        </w:rPr>
+        <w:t>library of machine learning code that enables users to apply advanced statistical operations to data in their Spark cluster and to build applications around these analyses.</w:t>
+      </w:r>
+    </w:p>
+    <w:p>
+      <w:pPr>
+        <w:pStyle w:val="ListParagraph"/>
+        <w:numPr>
+          <w:ilvl w:val="0"/>
+          <w:numId w:val="20"/>
+        </w:numPr>
+        <w:ind w:left="900" w:hanging="540"/>
+        <w:rPr>
+          <w:rFonts w:ascii="Verdana" w:hAnsi="Verdana"/>
+        </w:rPr>
+      </w:pPr>
+      <w:r>
+        <w:rPr>
+          <w:rFonts w:ascii="Verdana" w:hAnsi="Verdana"/>
+          <w:b/>
+        </w:rPr>
+        <w:t>GraphX</w:t>
+      </w:r>
+      <w:r>
+        <w:rPr>
+          <w:rFonts w:ascii="Verdana" w:hAnsi="Verdana"/>
+          <w:b/>
+        </w:rPr>
+        <w:t>:</w:t>
+      </w:r>
+      <w:r>
+        <w:rPr>
+          <w:rFonts w:ascii="Verdana" w:hAnsi="Verdana"/>
+        </w:rPr>
+        <w:t xml:space="preserve"> </w:t>
+      </w:r>
+      <w:r>
+        <w:rPr>
+          <w:rFonts w:ascii="Verdana" w:hAnsi="Verdana"/>
+        </w:rPr>
+        <w:t>A built-in library of algorithms for graph-parallel computation.</w:t>
       </w:r>
     </w:p>
     <w:p>
@@ -179,7 +352,7 @@
                     </pic:cNvPicPr>
                   </pic:nvPicPr>
                   <pic:blipFill>
-                    <a:blip r:embed="rId12"/>
+                    <a:blip r:embed="rId8"/>
                     <a:srcRect/>
                     <a:stretch>
                       <a:fillRect/>
@@ -226,6 +399,7 @@
         <w:rPr>
           <w:rFonts w:ascii="Verdana" w:hAnsi="Verdana"/>
         </w:rPr>
+        <w:lastRenderedPageBreak/>
         <w:t>Spark Features</w:t>
       </w:r>
       <w:r>
@@ -240,7 +414,7 @@
         <w:pStyle w:val="ListParagraph"/>
         <w:numPr>
           <w:ilvl w:val="0"/>
-          <w:numId w:val="20"/>
+          <w:numId w:val="34"/>
         </w:numPr>
         <w:ind w:left="900" w:hanging="540"/>
         <w:rPr>
@@ -271,7 +445,7 @@
         <w:pStyle w:val="ListParagraph"/>
         <w:numPr>
           <w:ilvl w:val="0"/>
-          <w:numId w:val="20"/>
+          <w:numId w:val="34"/>
         </w:numPr>
         <w:ind w:left="900" w:hanging="540"/>
         <w:rPr>
@@ -290,7 +464,7 @@
         <w:pStyle w:val="ListParagraph"/>
         <w:numPr>
           <w:ilvl w:val="0"/>
-          <w:numId w:val="20"/>
+          <w:numId w:val="34"/>
         </w:numPr>
         <w:ind w:left="900" w:hanging="540"/>
         <w:rPr>
@@ -309,7 +483,7 @@
         <w:pStyle w:val="ListParagraph"/>
         <w:numPr>
           <w:ilvl w:val="0"/>
-          <w:numId w:val="20"/>
+          <w:numId w:val="34"/>
         </w:numPr>
         <w:ind w:left="900" w:hanging="540"/>
         <w:rPr>
@@ -328,7 +502,7 @@
         <w:pStyle w:val="ListParagraph"/>
         <w:numPr>
           <w:ilvl w:val="0"/>
-          <w:numId w:val="20"/>
+          <w:numId w:val="34"/>
         </w:numPr>
         <w:ind w:left="900" w:hanging="540"/>
         <w:rPr>
@@ -353,7 +527,7 @@
         <w:pStyle w:val="ListParagraph"/>
         <w:numPr>
           <w:ilvl w:val="0"/>
-          <w:numId w:val="20"/>
+          <w:numId w:val="34"/>
         </w:numPr>
         <w:ind w:left="900" w:hanging="540"/>
         <w:rPr>
@@ -372,7 +546,7 @@
         <w:pStyle w:val="ListParagraph"/>
         <w:numPr>
           <w:ilvl w:val="0"/>
-          <w:numId w:val="20"/>
+          <w:numId w:val="34"/>
         </w:numPr>
         <w:ind w:left="900" w:hanging="540"/>
         <w:rPr>
@@ -391,7 +565,7 @@
         <w:pStyle w:val="ListParagraph"/>
         <w:numPr>
           <w:ilvl w:val="0"/>
-          <w:numId w:val="20"/>
+          <w:numId w:val="34"/>
         </w:numPr>
         <w:ind w:left="900" w:hanging="540"/>
         <w:rPr>
@@ -410,7 +584,7 @@
         <w:pStyle w:val="ListParagraph"/>
         <w:numPr>
           <w:ilvl w:val="0"/>
-          <w:numId w:val="20"/>
+          <w:numId w:val="34"/>
         </w:numPr>
         <w:ind w:left="900" w:hanging="540"/>
         <w:rPr>
@@ -429,7 +603,7 @@
         <w:pStyle w:val="ListParagraph"/>
         <w:numPr>
           <w:ilvl w:val="0"/>
-          <w:numId w:val="20"/>
+          <w:numId w:val="34"/>
         </w:numPr>
         <w:ind w:left="900" w:hanging="540"/>
         <w:rPr>
@@ -448,7 +622,7 @@
         <w:pStyle w:val="ListParagraph"/>
         <w:numPr>
           <w:ilvl w:val="0"/>
-          <w:numId w:val="20"/>
+          <w:numId w:val="34"/>
         </w:numPr>
         <w:ind w:left="900" w:hanging="540"/>
         <w:rPr>
@@ -459,7 +633,6 @@
         <w:rPr>
           <w:rFonts w:ascii="Verdana" w:hAnsi="Verdana"/>
         </w:rPr>
-        <w:lastRenderedPageBreak/>
         <w:t>GraphX</w:t>
       </w:r>
       <w:r>
@@ -977,6 +1150,7 @@
           <w:rFonts w:ascii="Verdana" w:hAnsi="Verdana"/>
           <w:b/>
         </w:rPr>
+        <w:lastRenderedPageBreak/>
         <w:t>Job:</w:t>
       </w:r>
       <w:r>
@@ -1001,7 +1175,7 @@
         </w:rPr>
         <w:t> is parallel computation consisting of multiple tasks that get spawned in response to </w:t>
       </w:r>
-      <w:hyperlink r:id="rId13" w:history="1">
+      <w:hyperlink r:id="rId9" w:history="1">
         <w:r>
           <w:rPr>
             <w:rFonts w:ascii="Verdana" w:hAnsi="Verdana"/>
@@ -1160,14 +1334,7 @@
         <w:rPr>
           <w:rFonts w:ascii="Verdana" w:hAnsi="Verdana"/>
         </w:rPr>
-        <w:t xml:space="preserve">. SparkContext is created by </w:t>
-      </w:r>
-      <w:r>
-        <w:rPr>
-          <w:rFonts w:ascii="Verdana" w:hAnsi="Verdana"/>
-        </w:rPr>
-        <w:lastRenderedPageBreak/>
-        <w:t>passing SparkConf object</w:t>
+        <w:t>. SparkContext is created by passing SparkConf object</w:t>
       </w:r>
       <w:r>
         <w:rPr>
@@ -1303,7 +1470,7 @@
         </w:rPr>
         <w:t>It interacts with each other to establish a distributed computing platform for Spark Application. A SparkEnv object that holds the required runtime services for </w:t>
       </w:r>
-      <w:hyperlink r:id="rId14" w:history="1">
+      <w:hyperlink r:id="rId10" w:history="1">
         <w:r>
           <w:rPr>
             <w:rStyle w:val="Hyperlink"/>
@@ -1680,6 +1847,7 @@
           <w:rFonts w:ascii="Verdana" w:hAnsi="Verdana"/>
           <w:noProof/>
         </w:rPr>
+        <w:lastRenderedPageBreak/>
         <w:drawing>
           <wp:inline distT="0" distB="0" distL="0" distR="0">
             <wp:extent cx="5943600" cy="2813132"/>
@@ -1698,7 +1866,7 @@
                     </pic:cNvPicPr>
                   </pic:nvPicPr>
                   <pic:blipFill>
-                    <a:blip r:embed="rId15"/>
+                    <a:blip r:embed="rId11"/>
                     <a:srcRect/>
                     <a:stretch>
                       <a:fillRect/>
@@ -1745,7 +1913,6 @@
         <w:rPr>
           <w:rFonts w:ascii="Verdana" w:hAnsi="Verdana"/>
         </w:rPr>
-        <w:lastRenderedPageBreak/>
         <w:t>Resilient Distributed Datasets</w:t>
       </w:r>
       <w:r>
@@ -1934,7 +2101,7 @@
         </w:rPr>
         <w:t>While </w:t>
       </w:r>
-      <w:hyperlink r:id="rId16" w:history="1">
+      <w:hyperlink r:id="rId12" w:history="1">
         <w:r>
           <w:rPr>
             <w:rFonts w:ascii="Verdana" w:hAnsi="Verdana"/>
@@ -2101,7 +2268,7 @@
         </w:rPr>
         <w:t>hysical execution plan or execution </w:t>
       </w:r>
-      <w:hyperlink r:id="rId17" w:history="1">
+      <w:hyperlink r:id="rId13" w:history="1">
         <w:r>
           <w:rPr>
             <w:rFonts w:ascii="Verdana" w:hAnsi="Verdana"/>
@@ -2181,7 +2348,16 @@
           <w:color w:val="404040"/>
           <w:shd w:val="clear" w:color="auto" w:fill="FAFAFA"/>
         </w:rPr>
-        <w:t>n Spark DAG, every edge is directed from earlier to later in the sequence. On calling of </w:t>
+        <w:t xml:space="preserve">n Spark DAG, every edge is directed from </w:t>
+      </w:r>
+      <w:r>
+        <w:rPr>
+          <w:rFonts w:ascii="Verdana" w:hAnsi="Verdana"/>
+          <w:color w:val="404040"/>
+          <w:shd w:val="clear" w:color="auto" w:fill="FAFAFA"/>
+        </w:rPr>
+        <w:lastRenderedPageBreak/>
+        <w:t>earlier to later in the sequence. On calling of </w:t>
       </w:r>
       <w:r>
         <w:rPr>
@@ -2504,7 +2680,7 @@
         </w:rPr>
         <w:t>. It launches task through </w:t>
       </w:r>
-      <w:hyperlink r:id="rId18" w:history="1">
+      <w:hyperlink r:id="rId14" w:history="1">
         <w:r>
           <w:rPr>
             <w:rFonts w:ascii="Verdana" w:eastAsia="Times New Roman" w:hAnsi="Verdana" w:cs="Times New Roman"/>
@@ -2574,7 +2750,6 @@
           <w:rFonts w:ascii="Verdana" w:hAnsi="Verdana"/>
           <w:noProof/>
         </w:rPr>
-        <w:lastRenderedPageBreak/>
         <w:drawing>
           <wp:inline distT="0" distB="0" distL="0" distR="0">
             <wp:extent cx="5943600" cy="3989917"/>
@@ -2593,7 +2768,7 @@
                     </pic:cNvPicPr>
                   </pic:nvPicPr>
                   <pic:blipFill>
-                    <a:blip r:embed="rId19"/>
+                    <a:blip r:embed="rId15"/>
                     <a:srcRect/>
                     <a:stretch>
                       <a:fillRect/>
@@ -2655,7 +2830,7 @@
                     </pic:cNvPicPr>
                   </pic:nvPicPr>
                   <pic:blipFill>
-                    <a:blip r:embed="rId20"/>
+                    <a:blip r:embed="rId16"/>
                     <a:srcRect/>
                     <a:stretch>
                       <a:fillRect/>
@@ -3252,7 +3427,7 @@
               </w:rPr>
               <w:t xml:space="preserve"> </w:t>
             </w:r>
-            <w:hyperlink r:id="rId21" w:history="1">
+            <w:hyperlink r:id="rId17" w:history="1">
               <w:r>
                 <w:rPr>
                   <w:rFonts w:ascii="Verdana" w:eastAsiaTheme="minorHAnsi" w:hAnsi="Verdana" w:cstheme="minorBidi"/>
@@ -3307,7 +3482,7 @@
               </w:rPr>
               <w:t xml:space="preserve"> </w:t>
             </w:r>
-            <w:hyperlink r:id="rId22" w:history="1">
+            <w:hyperlink r:id="rId18" w:history="1">
               <w:r>
                 <w:rPr>
                   <w:rFonts w:ascii="Verdana" w:eastAsiaTheme="minorHAnsi" w:hAnsi="Verdana" w:cstheme="minorBidi"/>
@@ -3344,7 +3519,7 @@
               </w:rPr>
               <w:t xml:space="preserve"> </w:t>
             </w:r>
-            <w:hyperlink r:id="rId23" w:history="1">
+            <w:hyperlink r:id="rId19" w:history="1">
               <w:r>
                 <w:rPr>
                   <w:rFonts w:ascii="Verdana" w:eastAsiaTheme="minorHAnsi" w:hAnsi="Verdana" w:cstheme="minorBidi"/>
@@ -4300,7 +4475,7 @@
         </w:rPr>
         <w:t>To ensure well-defined behavior in these sorts of scenarios one should use an </w:t>
       </w:r>
-      <w:hyperlink r:id="rId24" w:anchor="accumulators" w:history="1">
+      <w:hyperlink r:id="rId20" w:anchor="accumulators" w:history="1">
         <w:r>
           <w:rPr>
             <w:rFonts w:ascii="Verdana" w:eastAsiaTheme="minorHAnsi" w:hAnsi="Verdana" w:cstheme="minorBidi"/>
@@ -5128,7 +5303,16 @@
           <w:color w:val="404040"/>
           <w:shd w:val="clear" w:color="auto" w:fill="FAFAFA"/>
         </w:rPr>
-        <w:t>narrow transformation </w:t>
+        <w:t>narrow transformation</w:t>
+      </w:r>
+      <w:r>
+        <w:rPr>
+          <w:rStyle w:val="Strong"/>
+          <w:rFonts w:ascii="Verdana" w:hAnsi="Verdana"/>
+          <w:color w:val="404040"/>
+          <w:shd w:val="clear" w:color="auto" w:fill="FAFAFA"/>
+        </w:rPr>
+        <w:t> </w:t>
       </w:r>
       <w:r>
         <w:rPr>
@@ -5217,6 +5401,12 @@
           <w:rFonts w:ascii="Verdana" w:hAnsi="Verdana"/>
         </w:rPr>
       </w:pPr>
+      <w:r>
+        <w:rPr>
+          <w:rFonts w:ascii="Verdana" w:hAnsi="Verdana"/>
+        </w:rPr>
+        <w:t xml:space="preserve">Narrow </w:t>
+      </w:r>
       <w:r>
         <w:rPr>
           <w:rFonts w:ascii="Verdana" w:hAnsi="Verdana"/>
@@ -5315,7 +5505,15 @@
                 <w:sz w:val="22"/>
                 <w:szCs w:val="22"/>
               </w:rPr>
-              <w:t>rdd.map(func)</w:t>
+              <w:t>rdd.filter</w:t>
+            </w:r>
+            <w:r>
+              <w:rPr>
+                <w:rFonts w:ascii="Verdana" w:hAnsi="Verdana"/>
+                <w:sz w:val="22"/>
+                <w:szCs w:val="22"/>
+              </w:rPr>
+              <w:t>(func)</w:t>
             </w:r>
           </w:p>
         </w:tc>
@@ -5325,8 +5523,190 @@
           </w:tcPr>
           <w:p>
             <w:pPr>
+              <w:pStyle w:val="HTMLPreformatted"/>
+              <w:shd w:val="clear" w:color="auto" w:fill="F5F5F5"/>
+              <w:wordWrap w:val="0"/>
+              <w:spacing w:after="150" w:line="300" w:lineRule="atLeast"/>
               <w:rPr>
                 <w:rFonts w:ascii="Verdana" w:hAnsi="Verdana"/>
+                <w:sz w:val="22"/>
+                <w:szCs w:val="22"/>
+              </w:rPr>
+            </w:pPr>
+            <w:r>
+              <w:rPr>
+                <w:rFonts w:ascii="Verdana" w:hAnsi="Verdana"/>
+                <w:sz w:val="22"/>
+                <w:szCs w:val="22"/>
+              </w:rPr>
+              <w:t>Returns new RDD with elements that meet the predicate</w:t>
+            </w:r>
+          </w:p>
+        </w:tc>
+      </w:tr>
+      <w:tr>
+        <w:tc>
+          <w:tcPr>
+            <w:tcW w:w="4637" w:type="dxa"/>
+          </w:tcPr>
+          <w:p>
+            <w:pPr>
+              <w:pStyle w:val="HTMLPreformatted"/>
+              <w:shd w:val="clear" w:color="auto" w:fill="F5F5F5"/>
+              <w:wordWrap w:val="0"/>
+              <w:spacing w:after="150" w:line="300" w:lineRule="atLeast"/>
+              <w:rPr>
+                <w:rFonts w:ascii="Verdana" w:hAnsi="Verdana"/>
+                <w:sz w:val="22"/>
+                <w:szCs w:val="22"/>
+              </w:rPr>
+            </w:pPr>
+            <w:r>
+              <w:rPr>
+                <w:rFonts w:ascii="Verdana" w:hAnsi="Verdana"/>
+                <w:sz w:val="22"/>
+                <w:szCs w:val="22"/>
+              </w:rPr>
+              <w:t>rdd.map(func)</w:t>
+            </w:r>
+          </w:p>
+        </w:tc>
+        <w:tc>
+          <w:tcPr>
+            <w:tcW w:w="4939" w:type="dxa"/>
+          </w:tcPr>
+          <w:p>
+            <w:pPr>
+              <w:rPr>
+                <w:rFonts w:ascii="Verdana" w:hAnsi="Verdana"/>
+              </w:rPr>
+            </w:pPr>
+            <w:r>
+              <w:rPr>
+                <w:rFonts w:ascii="Verdana" w:hAnsi="Verdana"/>
+              </w:rPr>
+              <w:t>Returns new RDD after converting each element as per the function provided. Returned RDD may or may not be of the same type.</w:t>
+            </w:r>
+          </w:p>
+        </w:tc>
+      </w:tr>
+      <w:tr>
+        <w:tc>
+          <w:tcPr>
+            <w:tcW w:w="4637" w:type="dxa"/>
+          </w:tcPr>
+          <w:p>
+            <w:pPr>
+              <w:pStyle w:val="HTMLPreformatted"/>
+              <w:shd w:val="clear" w:color="auto" w:fill="F5F5F5"/>
+              <w:wordWrap w:val="0"/>
+              <w:spacing w:after="150" w:line="300" w:lineRule="atLeast"/>
+              <w:rPr>
+                <w:rStyle w:val="n"/>
+                <w:rFonts w:ascii="Verdana" w:eastAsiaTheme="majorEastAsia" w:hAnsi="Verdana"/>
+                <w:sz w:val="22"/>
+                <w:szCs w:val="22"/>
+                <w:bdr w:val="none" w:sz="0" w:space="0" w:color="auto" w:frame="1"/>
+              </w:rPr>
+            </w:pPr>
+            <w:r>
+              <w:rPr>
+                <w:rStyle w:val="n"/>
+                <w:rFonts w:ascii="Verdana" w:eastAsiaTheme="majorEastAsia" w:hAnsi="Verdana"/>
+                <w:sz w:val="22"/>
+                <w:szCs w:val="22"/>
+                <w:bdr w:val="none" w:sz="0" w:space="0" w:color="auto" w:frame="1"/>
+              </w:rPr>
+              <w:t>rdd.flatMap</w:t>
+            </w:r>
+            <w:r>
+              <w:rPr>
+                <w:rFonts w:ascii="Verdana" w:hAnsi="Verdana"/>
+                <w:sz w:val="22"/>
+                <w:szCs w:val="22"/>
+              </w:rPr>
+              <w:t xml:space="preserve"> (func)</w:t>
+            </w:r>
+          </w:p>
+        </w:tc>
+        <w:tc>
+          <w:tcPr>
+            <w:tcW w:w="4939" w:type="dxa"/>
+          </w:tcPr>
+          <w:p>
+            <w:pPr>
+              <w:pStyle w:val="HTMLPreformatted"/>
+              <w:shd w:val="clear" w:color="auto" w:fill="F5F5F5"/>
+              <w:wordWrap w:val="0"/>
+              <w:spacing w:after="150" w:line="300" w:lineRule="atLeast"/>
+              <w:rPr>
+                <w:rStyle w:val="n"/>
+                <w:rFonts w:ascii="Verdana" w:eastAsiaTheme="majorEastAsia" w:hAnsi="Verdana"/>
+                <w:sz w:val="22"/>
+                <w:szCs w:val="22"/>
+                <w:bdr w:val="none" w:sz="0" w:space="0" w:color="auto" w:frame="1"/>
+              </w:rPr>
+            </w:pPr>
+            <w:r>
+              <w:rPr>
+                <w:rStyle w:val="n"/>
+                <w:rFonts w:ascii="Verdana" w:eastAsiaTheme="majorEastAsia" w:hAnsi="Verdana"/>
+                <w:sz w:val="22"/>
+                <w:szCs w:val="22"/>
+                <w:bdr w:val="none" w:sz="0" w:space="0" w:color="auto" w:frame="1"/>
+              </w:rPr>
+              <w:t>It returns RDD with many more elements after applying the function provided. This is mainly used to flatten a structure.</w:t>
+            </w:r>
+          </w:p>
+        </w:tc>
+      </w:tr>
+      <w:tr>
+        <w:tc>
+          <w:tcPr>
+            <w:tcW w:w="4637" w:type="dxa"/>
+          </w:tcPr>
+          <w:p>
+            <w:pPr>
+              <w:pStyle w:val="HTMLPreformatted"/>
+              <w:shd w:val="clear" w:color="auto" w:fill="F5F5F5"/>
+              <w:wordWrap w:val="0"/>
+              <w:spacing w:after="150" w:line="300" w:lineRule="atLeast"/>
+              <w:rPr>
+                <w:rStyle w:val="n"/>
+                <w:rFonts w:ascii="Verdana" w:eastAsiaTheme="majorEastAsia" w:hAnsi="Verdana"/>
+                <w:sz w:val="22"/>
+                <w:szCs w:val="22"/>
+                <w:bdr w:val="none" w:sz="0" w:space="0" w:color="auto" w:frame="1"/>
+              </w:rPr>
+            </w:pPr>
+            <w:r>
+              <w:rPr>
+                <w:rStyle w:val="n"/>
+                <w:rFonts w:ascii="Verdana" w:eastAsiaTheme="majorEastAsia" w:hAnsi="Verdana"/>
+                <w:sz w:val="22"/>
+                <w:szCs w:val="22"/>
+                <w:bdr w:val="none" w:sz="0" w:space="0" w:color="auto" w:frame="1"/>
+              </w:rPr>
+              <w:t>rdd.mapPartitions(func)</w:t>
+            </w:r>
+          </w:p>
+        </w:tc>
+        <w:tc>
+          <w:tcPr>
+            <w:tcW w:w="4939" w:type="dxa"/>
+          </w:tcPr>
+          <w:p>
+            <w:pPr>
+              <w:pStyle w:val="HTMLPreformatted"/>
+              <w:shd w:val="clear" w:color="auto" w:fill="F5F5F5"/>
+              <w:wordWrap w:val="0"/>
+              <w:spacing w:after="150" w:line="300" w:lineRule="atLeast"/>
+              <w:rPr>
+                <w:rStyle w:val="n"/>
+                <w:rFonts w:ascii="Verdana" w:eastAsiaTheme="majorEastAsia" w:hAnsi="Verdana"/>
+                <w:sz w:val="22"/>
+                <w:szCs w:val="22"/>
+                <w:bdr w:val="none" w:sz="0" w:space="0" w:color="auto" w:frame="1"/>
               </w:rPr>
             </w:pPr>
           </w:p>
@@ -5344,26 +5724,22 @@
               <w:wordWrap w:val="0"/>
               <w:spacing w:after="150" w:line="300" w:lineRule="atLeast"/>
               <w:rPr>
-                <w:rFonts w:ascii="Verdana" w:hAnsi="Verdana"/>
-                <w:sz w:val="22"/>
-                <w:szCs w:val="22"/>
+                <w:rStyle w:val="n"/>
+                <w:rFonts w:ascii="Verdana" w:eastAsiaTheme="majorEastAsia" w:hAnsi="Verdana"/>
+                <w:sz w:val="22"/>
+                <w:szCs w:val="22"/>
+                <w:bdr w:val="none" w:sz="0" w:space="0" w:color="auto" w:frame="1"/>
               </w:rPr>
             </w:pPr>
             <w:r>
               <w:rPr>
-                <w:rFonts w:ascii="Verdana" w:hAnsi="Verdana"/>
-                <w:sz w:val="22"/>
-                <w:szCs w:val="22"/>
-              </w:rPr>
-              <w:t>rdd.filter</w:t>
-            </w:r>
-            <w:r>
-              <w:rPr>
-                <w:rFonts w:ascii="Verdana" w:hAnsi="Verdana"/>
-                <w:sz w:val="22"/>
-                <w:szCs w:val="22"/>
-              </w:rPr>
-              <w:t>(func)</w:t>
+                <w:rStyle w:val="n"/>
+                <w:rFonts w:ascii="Verdana" w:eastAsiaTheme="majorEastAsia" w:hAnsi="Verdana"/>
+                <w:sz w:val="22"/>
+                <w:szCs w:val="22"/>
+                <w:bdr w:val="none" w:sz="0" w:space="0" w:color="auto" w:frame="1"/>
+              </w:rPr>
+              <w:t>rdd.mapPartitionsWithIndex(func)</w:t>
             </w:r>
           </w:p>
         </w:tc>
@@ -5378,9 +5754,11 @@
               <w:wordWrap w:val="0"/>
               <w:spacing w:after="150" w:line="300" w:lineRule="atLeast"/>
               <w:rPr>
-                <w:rFonts w:ascii="Verdana" w:hAnsi="Verdana"/>
-                <w:sz w:val="22"/>
-                <w:szCs w:val="22"/>
+                <w:rStyle w:val="n"/>
+                <w:rFonts w:ascii="Verdana" w:eastAsiaTheme="majorEastAsia" w:hAnsi="Verdana"/>
+                <w:sz w:val="22"/>
+                <w:szCs w:val="22"/>
+                <w:bdr w:val="none" w:sz="0" w:space="0" w:color="auto" w:frame="1"/>
               </w:rPr>
             </w:pPr>
           </w:p>
@@ -5413,15 +5791,7 @@
                 <w:szCs w:val="22"/>
                 <w:bdr w:val="none" w:sz="0" w:space="0" w:color="auto" w:frame="1"/>
               </w:rPr>
-              <w:t>rdd.flatMap</w:t>
-            </w:r>
-            <w:r>
-              <w:rPr>
-                <w:rFonts w:ascii="Verdana" w:hAnsi="Verdana"/>
-                <w:sz w:val="22"/>
-                <w:szCs w:val="22"/>
-              </w:rPr>
-              <w:t xml:space="preserve"> (func)</w:t>
+              <w:t>rdd.sample(withReplacement, fraction, seed)</w:t>
             </w:r>
           </w:p>
         </w:tc>
@@ -5436,11 +5806,11 @@
               <w:wordWrap w:val="0"/>
               <w:spacing w:after="150" w:line="300" w:lineRule="atLeast"/>
               <w:rPr>
-                <w:rStyle w:val="n"/>
-                <w:rFonts w:ascii="Verdana" w:eastAsiaTheme="majorEastAsia" w:hAnsi="Verdana"/>
-                <w:sz w:val="22"/>
-                <w:szCs w:val="22"/>
-                <w:bdr w:val="none" w:sz="0" w:space="0" w:color="auto" w:frame="1"/>
+                <w:rFonts w:ascii="Verdana" w:hAnsi="Verdana"/>
+                <w:color w:val="1D1F22"/>
+                <w:sz w:val="22"/>
+                <w:szCs w:val="22"/>
+                <w:shd w:val="clear" w:color="auto" w:fill="FFFFFF"/>
               </w:rPr>
             </w:pPr>
           </w:p>
@@ -5473,7 +5843,7 @@
                 <w:szCs w:val="22"/>
                 <w:bdr w:val="none" w:sz="0" w:space="0" w:color="auto" w:frame="1"/>
               </w:rPr>
-              <w:t>rdd.mapPartitions(func)</w:t>
+              <w:t>rdd.union(otherDataset)</w:t>
             </w:r>
           </w:p>
         </w:tc>
@@ -5488,11 +5858,157 @@
               <w:wordWrap w:val="0"/>
               <w:spacing w:after="150" w:line="300" w:lineRule="atLeast"/>
               <w:rPr>
+                <w:rFonts w:ascii="Verdana" w:hAnsi="Verdana"/>
+                <w:color w:val="1D1F22"/>
+                <w:sz w:val="22"/>
+                <w:szCs w:val="22"/>
+                <w:shd w:val="clear" w:color="auto" w:fill="FFFFFF"/>
+              </w:rPr>
+            </w:pPr>
+          </w:p>
+        </w:tc>
+      </w:tr>
+    </w:tbl>
+    <w:p>
+      <w:pPr>
+        <w:rPr>
+          <w:rFonts w:ascii="Verdana" w:hAnsi="Verdana"/>
+        </w:rPr>
+      </w:pPr>
+    </w:p>
+    <w:p>
+      <w:pPr>
+        <w:pStyle w:val="Heading2"/>
+        <w:numPr>
+          <w:ilvl w:val="0"/>
+          <w:numId w:val="25"/>
+        </w:numPr>
+        <w:rPr>
+          <w:rFonts w:ascii="Verdana" w:hAnsi="Verdana"/>
+        </w:rPr>
+      </w:pPr>
+      <w:r>
+        <w:rPr>
+          <w:rFonts w:ascii="Verdana" w:hAnsi="Verdana"/>
+        </w:rPr>
+        <w:t>Wide Transformations</w:t>
+      </w:r>
+    </w:p>
+    <w:tbl>
+      <w:tblPr>
+        <w:tblStyle w:val="TableGrid"/>
+        <w:tblW w:w="0" w:type="auto"/>
+        <w:tblLook w:val="04A0"/>
+      </w:tblPr>
+      <w:tblGrid>
+        <w:gridCol w:w="4637"/>
+        <w:gridCol w:w="4939"/>
+      </w:tblGrid>
+      <w:tr>
+        <w:tc>
+          <w:tcPr>
+            <w:tcW w:w="4637" w:type="dxa"/>
+          </w:tcPr>
+          <w:p>
+            <w:pPr>
+              <w:jc w:val="center"/>
+              <w:rPr>
+                <w:rFonts w:ascii="Verdana" w:hAnsi="Verdana"/>
+                <w:b/>
+              </w:rPr>
+            </w:pPr>
+            <w:r>
+              <w:rPr>
+                <w:rFonts w:ascii="Verdana" w:hAnsi="Verdana"/>
+                <w:b/>
+              </w:rPr>
+              <w:t>RDD</w:t>
+            </w:r>
+            <w:r>
+              <w:rPr>
+                <w:rFonts w:ascii="Verdana" w:hAnsi="Verdana"/>
+                <w:b/>
+              </w:rPr>
+              <w:t xml:space="preserve"> </w:t>
+            </w:r>
+            <w:r>
+              <w:rPr>
+                <w:rFonts w:ascii="Verdana" w:hAnsi="Verdana"/>
+                <w:b/>
+              </w:rPr>
+              <w:t>Transformations</w:t>
+            </w:r>
+          </w:p>
+        </w:tc>
+        <w:tc>
+          <w:tcPr>
+            <w:tcW w:w="4939" w:type="dxa"/>
+          </w:tcPr>
+          <w:p>
+            <w:pPr>
+              <w:jc w:val="center"/>
+              <w:rPr>
+                <w:rFonts w:ascii="Verdana" w:hAnsi="Verdana"/>
+                <w:b/>
+              </w:rPr>
+            </w:pPr>
+            <w:r>
+              <w:rPr>
+                <w:rFonts w:ascii="Verdana" w:hAnsi="Verdana"/>
+                <w:b/>
+              </w:rPr>
+              <w:t>Description</w:t>
+            </w:r>
+          </w:p>
+        </w:tc>
+      </w:tr>
+      <w:tr>
+        <w:tc>
+          <w:tcPr>
+            <w:tcW w:w="4637" w:type="dxa"/>
+          </w:tcPr>
+          <w:p>
+            <w:pPr>
+              <w:pStyle w:val="HTMLPreformatted"/>
+              <w:shd w:val="clear" w:color="auto" w:fill="F5F5F5"/>
+              <w:wordWrap w:val="0"/>
+              <w:spacing w:after="150" w:line="300" w:lineRule="atLeast"/>
+              <w:rPr>
                 <w:rStyle w:val="n"/>
                 <w:rFonts w:ascii="Verdana" w:eastAsiaTheme="majorEastAsia" w:hAnsi="Verdana"/>
                 <w:sz w:val="22"/>
                 <w:szCs w:val="22"/>
                 <w:bdr w:val="none" w:sz="0" w:space="0" w:color="auto" w:frame="1"/>
+              </w:rPr>
+            </w:pPr>
+            <w:r>
+              <w:rPr>
+                <w:rStyle w:val="n"/>
+                <w:rFonts w:ascii="Verdana" w:eastAsiaTheme="majorEastAsia" w:hAnsi="Verdana"/>
+                <w:sz w:val="22"/>
+                <w:szCs w:val="22"/>
+                <w:bdr w:val="none" w:sz="0" w:space="0" w:color="auto" w:frame="1"/>
+              </w:rPr>
+              <w:t>rdd.intersection(otherDataset)</w:t>
+            </w:r>
+          </w:p>
+        </w:tc>
+        <w:tc>
+          <w:tcPr>
+            <w:tcW w:w="4939" w:type="dxa"/>
+          </w:tcPr>
+          <w:p>
+            <w:pPr>
+              <w:pStyle w:val="HTMLPreformatted"/>
+              <w:shd w:val="clear" w:color="auto" w:fill="F5F5F5"/>
+              <w:wordWrap w:val="0"/>
+              <w:spacing w:after="150" w:line="300" w:lineRule="atLeast"/>
+              <w:rPr>
+                <w:rFonts w:ascii="Verdana" w:hAnsi="Verdana"/>
+                <w:color w:val="1D1F22"/>
+                <w:sz w:val="22"/>
+                <w:szCs w:val="22"/>
+                <w:shd w:val="clear" w:color="auto" w:fill="FFFFFF"/>
               </w:rPr>
             </w:pPr>
           </w:p>
@@ -5525,7 +6041,7 @@
                 <w:szCs w:val="22"/>
                 <w:bdr w:val="none" w:sz="0" w:space="0" w:color="auto" w:frame="1"/>
               </w:rPr>
-              <w:t>rdd.mapPartitionsWithIndex(func)</w:t>
+              <w:t>rdd.distinct([numPartitions])</w:t>
             </w:r>
           </w:p>
         </w:tc>
@@ -5540,11 +6056,11 @@
               <w:wordWrap w:val="0"/>
               <w:spacing w:after="150" w:line="300" w:lineRule="atLeast"/>
               <w:rPr>
-                <w:rStyle w:val="n"/>
-                <w:rFonts w:ascii="Verdana" w:eastAsiaTheme="majorEastAsia" w:hAnsi="Verdana"/>
-                <w:sz w:val="22"/>
-                <w:szCs w:val="22"/>
-                <w:bdr w:val="none" w:sz="0" w:space="0" w:color="auto" w:frame="1"/>
+                <w:rFonts w:ascii="Verdana" w:hAnsi="Verdana"/>
+                <w:color w:val="1D1F22"/>
+                <w:sz w:val="22"/>
+                <w:szCs w:val="22"/>
+                <w:shd w:val="clear" w:color="auto" w:fill="FFFFFF"/>
               </w:rPr>
             </w:pPr>
           </w:p>
@@ -5577,7 +6093,7 @@
                 <w:szCs w:val="22"/>
                 <w:bdr w:val="none" w:sz="0" w:space="0" w:color="auto" w:frame="1"/>
               </w:rPr>
-              <w:t>rdd.sample(withReplacement, fraction, seed)</w:t>
+              <w:t>rdd.groupByKey([numPartitions])</w:t>
             </w:r>
           </w:p>
         </w:tc>
@@ -5629,7 +6145,7 @@
                 <w:szCs w:val="22"/>
                 <w:bdr w:val="none" w:sz="0" w:space="0" w:color="auto" w:frame="1"/>
               </w:rPr>
-              <w:t>rdd.union(otherDataset)</w:t>
+              <w:t>rdd.reduceByKey([numPartitions])</w:t>
             </w:r>
           </w:p>
         </w:tc>
@@ -5681,7 +6197,7 @@
                 <w:szCs w:val="22"/>
                 <w:bdr w:val="none" w:sz="0" w:space="0" w:color="auto" w:frame="1"/>
               </w:rPr>
-              <w:t>rdd.intersection(otherDataset)</w:t>
+              <w:t>rdd.aggregateByKey(zeroValue)(seqOp, combOp, [numPartitions])</w:t>
             </w:r>
           </w:p>
         </w:tc>
@@ -5733,47 +6249,7 @@
                 <w:szCs w:val="22"/>
                 <w:bdr w:val="none" w:sz="0" w:space="0" w:color="auto" w:frame="1"/>
               </w:rPr>
-              <w:t>rdd.</w:t>
-            </w:r>
-            <w:r>
-              <w:rPr>
-                <w:rStyle w:val="n"/>
-                <w:rFonts w:ascii="Verdana" w:eastAsiaTheme="majorEastAsia" w:hAnsi="Verdana"/>
-                <w:sz w:val="22"/>
-                <w:szCs w:val="22"/>
-                <w:bdr w:val="none" w:sz="0" w:space="0" w:color="auto" w:frame="1"/>
-              </w:rPr>
-              <w:t>distinct</w:t>
-            </w:r>
-            <w:r>
-              <w:rPr>
-                <w:rStyle w:val="n"/>
-                <w:rFonts w:ascii="Verdana" w:eastAsiaTheme="majorEastAsia" w:hAnsi="Verdana"/>
-                <w:sz w:val="22"/>
-                <w:szCs w:val="22"/>
-                <w:bdr w:val="none" w:sz="0" w:space="0" w:color="auto" w:frame="1"/>
-              </w:rPr>
-              <w:t>(</w:t>
-            </w:r>
-            <w:r>
-              <w:rPr>
-                <w:rStyle w:val="n"/>
-                <w:rFonts w:ascii="Verdana" w:eastAsiaTheme="majorEastAsia" w:hAnsi="Verdana"/>
-                <w:sz w:val="22"/>
-                <w:szCs w:val="22"/>
-                <w:bdr w:val="none" w:sz="0" w:space="0" w:color="auto" w:frame="1"/>
-              </w:rPr>
-              <w:t>[numPartitions]</w:t>
-            </w:r>
-            <w:r>
-              <w:rPr>
-                <w:rStyle w:val="n"/>
-                <w:rFonts w:ascii="Verdana" w:eastAsiaTheme="majorEastAsia" w:hAnsi="Verdana"/>
-                <w:sz w:val="22"/>
-                <w:szCs w:val="22"/>
-                <w:bdr w:val="none" w:sz="0" w:space="0" w:color="auto" w:frame="1"/>
-              </w:rPr>
-              <w:t>)</w:t>
+              <w:t>rdd.sortByKey([asc], [numPartitions])</w:t>
             </w:r>
           </w:p>
         </w:tc>
@@ -5825,7 +6301,7 @@
                 <w:szCs w:val="22"/>
                 <w:bdr w:val="none" w:sz="0" w:space="0" w:color="auto" w:frame="1"/>
               </w:rPr>
-              <w:t>rdd.groupByKey([numPartitions])</w:t>
+              <w:t>rdd.join(otherDataset, [numPartitions])</w:t>
             </w:r>
           </w:p>
         </w:tc>
@@ -5877,7 +6353,8 @@
                 <w:szCs w:val="22"/>
                 <w:bdr w:val="none" w:sz="0" w:space="0" w:color="auto" w:frame="1"/>
               </w:rPr>
-              <w:t>rdd.reduceByKey([numPartitions])</w:t>
+              <w:lastRenderedPageBreak/>
+              <w:t>rdd.cogroup(otherDataset, [numPartitions])</w:t>
             </w:r>
           </w:p>
         </w:tc>
@@ -5929,67 +6406,7 @@
                 <w:szCs w:val="22"/>
                 <w:bdr w:val="none" w:sz="0" w:space="0" w:color="auto" w:frame="1"/>
               </w:rPr>
-              <w:t>rdd.</w:t>
-            </w:r>
-            <w:r>
-              <w:rPr>
-                <w:rStyle w:val="n"/>
-                <w:rFonts w:ascii="Verdana" w:eastAsiaTheme="majorEastAsia" w:hAnsi="Verdana"/>
-                <w:sz w:val="22"/>
-                <w:szCs w:val="22"/>
-                <w:bdr w:val="none" w:sz="0" w:space="0" w:color="auto" w:frame="1"/>
-              </w:rPr>
-              <w:t>aggregate</w:t>
-            </w:r>
-            <w:r>
-              <w:rPr>
-                <w:rStyle w:val="n"/>
-                <w:rFonts w:ascii="Verdana" w:eastAsiaTheme="majorEastAsia" w:hAnsi="Verdana"/>
-                <w:sz w:val="22"/>
-                <w:szCs w:val="22"/>
-                <w:bdr w:val="none" w:sz="0" w:space="0" w:color="auto" w:frame="1"/>
-              </w:rPr>
-              <w:t>ByKey</w:t>
-            </w:r>
-            <w:r>
-              <w:rPr>
-                <w:rStyle w:val="n"/>
-                <w:rFonts w:ascii="Verdana" w:eastAsiaTheme="majorEastAsia" w:hAnsi="Verdana"/>
-                <w:sz w:val="22"/>
-                <w:szCs w:val="22"/>
-                <w:bdr w:val="none" w:sz="0" w:space="0" w:color="auto" w:frame="1"/>
-              </w:rPr>
-              <w:t>(zeroValue)</w:t>
-            </w:r>
-            <w:r>
-              <w:rPr>
-                <w:rStyle w:val="n"/>
-                <w:rFonts w:ascii="Verdana" w:eastAsiaTheme="majorEastAsia" w:hAnsi="Verdana"/>
-                <w:sz w:val="22"/>
-                <w:szCs w:val="22"/>
-                <w:bdr w:val="none" w:sz="0" w:space="0" w:color="auto" w:frame="1"/>
-              </w:rPr>
-              <w:t>(</w:t>
-            </w:r>
-            <w:r>
-              <w:rPr>
-                <w:rStyle w:val="n"/>
-                <w:rFonts w:ascii="Verdana" w:eastAsiaTheme="majorEastAsia" w:hAnsi="Verdana"/>
-                <w:sz w:val="22"/>
-                <w:szCs w:val="22"/>
-                <w:bdr w:val="none" w:sz="0" w:space="0" w:color="auto" w:frame="1"/>
-              </w:rPr>
-              <w:t xml:space="preserve">seqOp, combOp, </w:t>
-            </w:r>
-            <w:r>
-              <w:rPr>
-                <w:rStyle w:val="n"/>
-                <w:rFonts w:ascii="Verdana" w:eastAsiaTheme="majorEastAsia" w:hAnsi="Verdana"/>
-                <w:sz w:val="22"/>
-                <w:szCs w:val="22"/>
-                <w:bdr w:val="none" w:sz="0" w:space="0" w:color="auto" w:frame="1"/>
-              </w:rPr>
-              <w:t>[numPartitions])</w:t>
+              <w:t>rdd.cartesian(otherDataset)</w:t>
             </w:r>
           </w:p>
         </w:tc>
@@ -6041,27 +6458,7 @@
                 <w:szCs w:val="22"/>
                 <w:bdr w:val="none" w:sz="0" w:space="0" w:color="auto" w:frame="1"/>
               </w:rPr>
-              <w:t>rdd.sortByKey(</w:t>
-            </w:r>
-            <w:r>
-              <w:rPr>
-                <w:rStyle w:val="n"/>
-                <w:rFonts w:ascii="Verdana" w:eastAsiaTheme="majorEastAsia" w:hAnsi="Verdana"/>
-                <w:sz w:val="22"/>
-                <w:szCs w:val="22"/>
-                <w:bdr w:val="none" w:sz="0" w:space="0" w:color="auto" w:frame="1"/>
-              </w:rPr>
-              <w:t xml:space="preserve">[asc], </w:t>
-            </w:r>
-            <w:r>
-              <w:rPr>
-                <w:rStyle w:val="n"/>
-                <w:rFonts w:ascii="Verdana" w:eastAsiaTheme="majorEastAsia" w:hAnsi="Verdana"/>
-                <w:sz w:val="22"/>
-                <w:szCs w:val="22"/>
-                <w:bdr w:val="none" w:sz="0" w:space="0" w:color="auto" w:frame="1"/>
-              </w:rPr>
-              <w:t>[numPartitions])</w:t>
+              <w:t>rdd.pipe(command, [envVars])</w:t>
             </w:r>
           </w:p>
         </w:tc>
@@ -6113,27 +6510,7 @@
                 <w:szCs w:val="22"/>
                 <w:bdr w:val="none" w:sz="0" w:space="0" w:color="auto" w:frame="1"/>
               </w:rPr>
-              <w:t>rdd.join(</w:t>
-            </w:r>
-            <w:r>
-              <w:rPr>
-                <w:rStyle w:val="n"/>
-                <w:rFonts w:ascii="Verdana" w:eastAsiaTheme="majorEastAsia" w:hAnsi="Verdana"/>
-                <w:sz w:val="22"/>
-                <w:szCs w:val="22"/>
-                <w:bdr w:val="none" w:sz="0" w:space="0" w:color="auto" w:frame="1"/>
-              </w:rPr>
-              <w:t xml:space="preserve">otherDataset, </w:t>
-            </w:r>
-            <w:r>
-              <w:rPr>
-                <w:rStyle w:val="n"/>
-                <w:rFonts w:ascii="Verdana" w:eastAsiaTheme="majorEastAsia" w:hAnsi="Verdana"/>
-                <w:sz w:val="22"/>
-                <w:szCs w:val="22"/>
-                <w:bdr w:val="none" w:sz="0" w:space="0" w:color="auto" w:frame="1"/>
-              </w:rPr>
-              <w:t>[numPartitions])</w:t>
+              <w:t>rdd.coalesce([numPartitions])</w:t>
             </w:r>
           </w:p>
         </w:tc>
@@ -6185,47 +6562,7 @@
                 <w:szCs w:val="22"/>
                 <w:bdr w:val="none" w:sz="0" w:space="0" w:color="auto" w:frame="1"/>
               </w:rPr>
-              <w:t>rdd.</w:t>
-            </w:r>
-            <w:r>
-              <w:rPr>
-                <w:rStyle w:val="n"/>
-                <w:rFonts w:ascii="Verdana" w:eastAsiaTheme="majorEastAsia" w:hAnsi="Verdana"/>
-                <w:sz w:val="22"/>
-                <w:szCs w:val="22"/>
-                <w:bdr w:val="none" w:sz="0" w:space="0" w:color="auto" w:frame="1"/>
-              </w:rPr>
-              <w:t>cogroup</w:t>
-            </w:r>
-            <w:r>
-              <w:rPr>
-                <w:rStyle w:val="n"/>
-                <w:rFonts w:ascii="Verdana" w:eastAsiaTheme="majorEastAsia" w:hAnsi="Verdana"/>
-                <w:sz w:val="22"/>
-                <w:szCs w:val="22"/>
-                <w:bdr w:val="none" w:sz="0" w:space="0" w:color="auto" w:frame="1"/>
-              </w:rPr>
-              <w:t>(</w:t>
-            </w:r>
-            <w:r>
-              <w:rPr>
-                <w:rStyle w:val="n"/>
-                <w:rFonts w:ascii="Verdana" w:eastAsiaTheme="majorEastAsia" w:hAnsi="Verdana"/>
-                <w:sz w:val="22"/>
-                <w:szCs w:val="22"/>
-                <w:bdr w:val="none" w:sz="0" w:space="0" w:color="auto" w:frame="1"/>
-              </w:rPr>
-              <w:t>otherDataset</w:t>
-            </w:r>
-            <w:r>
-              <w:rPr>
-                <w:rStyle w:val="n"/>
-                <w:rFonts w:ascii="Verdana" w:eastAsiaTheme="majorEastAsia" w:hAnsi="Verdana"/>
-                <w:sz w:val="22"/>
-                <w:szCs w:val="22"/>
-                <w:bdr w:val="none" w:sz="0" w:space="0" w:color="auto" w:frame="1"/>
-              </w:rPr>
-              <w:t>, [numPartitions])</w:t>
+              <w:t>rdd.repartition([numPartitions])</w:t>
             </w:r>
           </w:p>
         </w:tc>
@@ -6277,47 +6614,7 @@
                 <w:szCs w:val="22"/>
                 <w:bdr w:val="none" w:sz="0" w:space="0" w:color="auto" w:frame="1"/>
               </w:rPr>
-              <w:t>rdd.</w:t>
-            </w:r>
-            <w:r>
-              <w:rPr>
-                <w:rStyle w:val="n"/>
-                <w:rFonts w:ascii="Verdana" w:eastAsiaTheme="majorEastAsia" w:hAnsi="Verdana"/>
-                <w:sz w:val="22"/>
-                <w:szCs w:val="22"/>
-                <w:bdr w:val="none" w:sz="0" w:space="0" w:color="auto" w:frame="1"/>
-              </w:rPr>
-              <w:t>cartesian</w:t>
-            </w:r>
-            <w:r>
-              <w:rPr>
-                <w:rStyle w:val="n"/>
-                <w:rFonts w:ascii="Verdana" w:eastAsiaTheme="majorEastAsia" w:hAnsi="Verdana"/>
-                <w:sz w:val="22"/>
-                <w:szCs w:val="22"/>
-                <w:bdr w:val="none" w:sz="0" w:space="0" w:color="auto" w:frame="1"/>
-              </w:rPr>
-              <w:t>(</w:t>
-            </w:r>
-            <w:r>
-              <w:rPr>
-                <w:rStyle w:val="n"/>
-                <w:rFonts w:ascii="Verdana" w:eastAsiaTheme="majorEastAsia" w:hAnsi="Verdana"/>
-                <w:sz w:val="22"/>
-                <w:szCs w:val="22"/>
-                <w:bdr w:val="none" w:sz="0" w:space="0" w:color="auto" w:frame="1"/>
-              </w:rPr>
-              <w:t>otherDataset</w:t>
-            </w:r>
-            <w:r>
-              <w:rPr>
-                <w:rStyle w:val="n"/>
-                <w:rFonts w:ascii="Verdana" w:eastAsiaTheme="majorEastAsia" w:hAnsi="Verdana"/>
-                <w:sz w:val="22"/>
-                <w:szCs w:val="22"/>
-                <w:bdr w:val="none" w:sz="0" w:space="0" w:color="auto" w:frame="1"/>
-              </w:rPr>
-              <w:t>)</w:t>
+              <w:t>rdd.repartitionAndSortWithinPartitions( partitioner)</w:t>
             </w:r>
           </w:p>
         </w:tc>
@@ -6342,403 +6639,7 @@
           </w:p>
         </w:tc>
       </w:tr>
-      <w:tr>
-        <w:tc>
-          <w:tcPr>
-            <w:tcW w:w="4637" w:type="dxa"/>
-          </w:tcPr>
-          <w:p>
-            <w:pPr>
-              <w:pStyle w:val="HTMLPreformatted"/>
-              <w:shd w:val="clear" w:color="auto" w:fill="F5F5F5"/>
-              <w:wordWrap w:val="0"/>
-              <w:spacing w:after="150" w:line="300" w:lineRule="atLeast"/>
-              <w:rPr>
-                <w:rStyle w:val="n"/>
-                <w:rFonts w:ascii="Verdana" w:eastAsiaTheme="majorEastAsia" w:hAnsi="Verdana"/>
-                <w:sz w:val="22"/>
-                <w:szCs w:val="22"/>
-                <w:bdr w:val="none" w:sz="0" w:space="0" w:color="auto" w:frame="1"/>
-              </w:rPr>
-            </w:pPr>
-            <w:r>
-              <w:rPr>
-                <w:rStyle w:val="n"/>
-                <w:rFonts w:ascii="Verdana" w:eastAsiaTheme="majorEastAsia" w:hAnsi="Verdana"/>
-                <w:sz w:val="22"/>
-                <w:szCs w:val="22"/>
-                <w:bdr w:val="none" w:sz="0" w:space="0" w:color="auto" w:frame="1"/>
-              </w:rPr>
-              <w:t>rdd.</w:t>
-            </w:r>
-            <w:r>
-              <w:rPr>
-                <w:rStyle w:val="n"/>
-                <w:rFonts w:ascii="Verdana" w:eastAsiaTheme="majorEastAsia" w:hAnsi="Verdana"/>
-                <w:sz w:val="22"/>
-                <w:szCs w:val="22"/>
-                <w:bdr w:val="none" w:sz="0" w:space="0" w:color="auto" w:frame="1"/>
-              </w:rPr>
-              <w:t>pipe</w:t>
-            </w:r>
-            <w:r>
-              <w:rPr>
-                <w:rStyle w:val="n"/>
-                <w:rFonts w:ascii="Verdana" w:eastAsiaTheme="majorEastAsia" w:hAnsi="Verdana"/>
-                <w:sz w:val="22"/>
-                <w:szCs w:val="22"/>
-                <w:bdr w:val="none" w:sz="0" w:space="0" w:color="auto" w:frame="1"/>
-              </w:rPr>
-              <w:t>(</w:t>
-            </w:r>
-            <w:r>
-              <w:rPr>
-                <w:rStyle w:val="n"/>
-                <w:rFonts w:ascii="Verdana" w:eastAsiaTheme="majorEastAsia" w:hAnsi="Verdana"/>
-                <w:sz w:val="22"/>
-                <w:szCs w:val="22"/>
-                <w:bdr w:val="none" w:sz="0" w:space="0" w:color="auto" w:frame="1"/>
-              </w:rPr>
-              <w:t>command, [envVars]</w:t>
-            </w:r>
-            <w:r>
-              <w:rPr>
-                <w:rStyle w:val="n"/>
-                <w:rFonts w:ascii="Verdana" w:eastAsiaTheme="majorEastAsia" w:hAnsi="Verdana"/>
-                <w:sz w:val="22"/>
-                <w:szCs w:val="22"/>
-                <w:bdr w:val="none" w:sz="0" w:space="0" w:color="auto" w:frame="1"/>
-              </w:rPr>
-              <w:t>)</w:t>
-            </w:r>
-          </w:p>
-        </w:tc>
-        <w:tc>
-          <w:tcPr>
-            <w:tcW w:w="4939" w:type="dxa"/>
-          </w:tcPr>
-          <w:p>
-            <w:pPr>
-              <w:pStyle w:val="HTMLPreformatted"/>
-              <w:shd w:val="clear" w:color="auto" w:fill="F5F5F5"/>
-              <w:wordWrap w:val="0"/>
-              <w:spacing w:after="150" w:line="300" w:lineRule="atLeast"/>
-              <w:rPr>
-                <w:rFonts w:ascii="Verdana" w:hAnsi="Verdana"/>
-                <w:color w:val="1D1F22"/>
-                <w:sz w:val="22"/>
-                <w:szCs w:val="22"/>
-                <w:shd w:val="clear" w:color="auto" w:fill="FFFFFF"/>
-              </w:rPr>
-            </w:pPr>
-          </w:p>
-        </w:tc>
-      </w:tr>
-      <w:tr>
-        <w:tc>
-          <w:tcPr>
-            <w:tcW w:w="4637" w:type="dxa"/>
-          </w:tcPr>
-          <w:p>
-            <w:pPr>
-              <w:pStyle w:val="HTMLPreformatted"/>
-              <w:shd w:val="clear" w:color="auto" w:fill="F5F5F5"/>
-              <w:wordWrap w:val="0"/>
-              <w:spacing w:after="150" w:line="300" w:lineRule="atLeast"/>
-              <w:rPr>
-                <w:rStyle w:val="n"/>
-                <w:rFonts w:ascii="Verdana" w:eastAsiaTheme="majorEastAsia" w:hAnsi="Verdana"/>
-                <w:sz w:val="22"/>
-                <w:szCs w:val="22"/>
-                <w:bdr w:val="none" w:sz="0" w:space="0" w:color="auto" w:frame="1"/>
-              </w:rPr>
-            </w:pPr>
-            <w:r>
-              <w:rPr>
-                <w:rStyle w:val="n"/>
-                <w:rFonts w:ascii="Verdana" w:eastAsiaTheme="majorEastAsia" w:hAnsi="Verdana"/>
-                <w:sz w:val="22"/>
-                <w:szCs w:val="22"/>
-                <w:bdr w:val="none" w:sz="0" w:space="0" w:color="auto" w:frame="1"/>
-              </w:rPr>
-              <w:t>rdd.</w:t>
-            </w:r>
-            <w:r>
-              <w:rPr>
-                <w:rStyle w:val="n"/>
-                <w:rFonts w:ascii="Verdana" w:eastAsiaTheme="majorEastAsia" w:hAnsi="Verdana"/>
-                <w:sz w:val="22"/>
-                <w:szCs w:val="22"/>
-                <w:bdr w:val="none" w:sz="0" w:space="0" w:color="auto" w:frame="1"/>
-              </w:rPr>
-              <w:t>coalesce</w:t>
-            </w:r>
-            <w:r>
-              <w:rPr>
-                <w:rStyle w:val="n"/>
-                <w:rFonts w:ascii="Verdana" w:eastAsiaTheme="majorEastAsia" w:hAnsi="Verdana"/>
-                <w:sz w:val="22"/>
-                <w:szCs w:val="22"/>
-                <w:bdr w:val="none" w:sz="0" w:space="0" w:color="auto" w:frame="1"/>
-              </w:rPr>
-              <w:t>([numPartitions])</w:t>
-            </w:r>
-          </w:p>
-        </w:tc>
-        <w:tc>
-          <w:tcPr>
-            <w:tcW w:w="4939" w:type="dxa"/>
-          </w:tcPr>
-          <w:p>
-            <w:pPr>
-              <w:pStyle w:val="HTMLPreformatted"/>
-              <w:shd w:val="clear" w:color="auto" w:fill="F5F5F5"/>
-              <w:wordWrap w:val="0"/>
-              <w:spacing w:after="150" w:line="300" w:lineRule="atLeast"/>
-              <w:rPr>
-                <w:rFonts w:ascii="Verdana" w:hAnsi="Verdana"/>
-                <w:color w:val="1D1F22"/>
-                <w:sz w:val="22"/>
-                <w:szCs w:val="22"/>
-                <w:shd w:val="clear" w:color="auto" w:fill="FFFFFF"/>
-              </w:rPr>
-            </w:pPr>
-          </w:p>
-        </w:tc>
-      </w:tr>
-      <w:tr>
-        <w:tc>
-          <w:tcPr>
-            <w:tcW w:w="4637" w:type="dxa"/>
-          </w:tcPr>
-          <w:p>
-            <w:pPr>
-              <w:pStyle w:val="HTMLPreformatted"/>
-              <w:shd w:val="clear" w:color="auto" w:fill="F5F5F5"/>
-              <w:wordWrap w:val="0"/>
-              <w:spacing w:after="150" w:line="300" w:lineRule="atLeast"/>
-              <w:rPr>
-                <w:rStyle w:val="n"/>
-                <w:rFonts w:ascii="Verdana" w:eastAsiaTheme="majorEastAsia" w:hAnsi="Verdana"/>
-                <w:sz w:val="22"/>
-                <w:szCs w:val="22"/>
-                <w:bdr w:val="none" w:sz="0" w:space="0" w:color="auto" w:frame="1"/>
-              </w:rPr>
-            </w:pPr>
-            <w:r>
-              <w:rPr>
-                <w:rStyle w:val="n"/>
-                <w:rFonts w:ascii="Verdana" w:eastAsiaTheme="majorEastAsia" w:hAnsi="Verdana"/>
-                <w:sz w:val="22"/>
-                <w:szCs w:val="22"/>
-                <w:bdr w:val="none" w:sz="0" w:space="0" w:color="auto" w:frame="1"/>
-              </w:rPr>
-              <w:t>rdd.</w:t>
-            </w:r>
-            <w:r>
-              <w:rPr>
-                <w:rStyle w:val="n"/>
-                <w:rFonts w:ascii="Verdana" w:eastAsiaTheme="majorEastAsia" w:hAnsi="Verdana"/>
-                <w:sz w:val="22"/>
-                <w:szCs w:val="22"/>
-                <w:bdr w:val="none" w:sz="0" w:space="0" w:color="auto" w:frame="1"/>
-              </w:rPr>
-              <w:t>repartition</w:t>
-            </w:r>
-            <w:r>
-              <w:rPr>
-                <w:rStyle w:val="n"/>
-                <w:rFonts w:ascii="Verdana" w:eastAsiaTheme="majorEastAsia" w:hAnsi="Verdana"/>
-                <w:sz w:val="22"/>
-                <w:szCs w:val="22"/>
-                <w:bdr w:val="none" w:sz="0" w:space="0" w:color="auto" w:frame="1"/>
-              </w:rPr>
-              <w:t>(</w:t>
-            </w:r>
-            <w:r>
-              <w:rPr>
-                <w:rStyle w:val="n"/>
-                <w:rFonts w:ascii="Verdana" w:eastAsiaTheme="majorEastAsia" w:hAnsi="Verdana"/>
-                <w:sz w:val="22"/>
-                <w:szCs w:val="22"/>
-                <w:bdr w:val="none" w:sz="0" w:space="0" w:color="auto" w:frame="1"/>
-              </w:rPr>
-              <w:t>[</w:t>
-            </w:r>
-            <w:r>
-              <w:rPr>
-                <w:rStyle w:val="n"/>
-                <w:rFonts w:ascii="Verdana" w:eastAsiaTheme="majorEastAsia" w:hAnsi="Verdana"/>
-                <w:sz w:val="22"/>
-                <w:szCs w:val="22"/>
-                <w:bdr w:val="none" w:sz="0" w:space="0" w:color="auto" w:frame="1"/>
-              </w:rPr>
-              <w:t>numPartitions</w:t>
-            </w:r>
-            <w:r>
-              <w:rPr>
-                <w:rStyle w:val="n"/>
-                <w:rFonts w:ascii="Verdana" w:eastAsiaTheme="majorEastAsia" w:hAnsi="Verdana"/>
-                <w:sz w:val="22"/>
-                <w:szCs w:val="22"/>
-                <w:bdr w:val="none" w:sz="0" w:space="0" w:color="auto" w:frame="1"/>
-              </w:rPr>
-              <w:t>]</w:t>
-            </w:r>
-            <w:r>
-              <w:rPr>
-                <w:rStyle w:val="n"/>
-                <w:rFonts w:ascii="Verdana" w:eastAsiaTheme="majorEastAsia" w:hAnsi="Verdana"/>
-                <w:sz w:val="22"/>
-                <w:szCs w:val="22"/>
-                <w:bdr w:val="none" w:sz="0" w:space="0" w:color="auto" w:frame="1"/>
-              </w:rPr>
-              <w:t>)</w:t>
-            </w:r>
-          </w:p>
-        </w:tc>
-        <w:tc>
-          <w:tcPr>
-            <w:tcW w:w="4939" w:type="dxa"/>
-          </w:tcPr>
-          <w:p>
-            <w:pPr>
-              <w:pStyle w:val="HTMLPreformatted"/>
-              <w:shd w:val="clear" w:color="auto" w:fill="F5F5F5"/>
-              <w:wordWrap w:val="0"/>
-              <w:spacing w:after="150" w:line="300" w:lineRule="atLeast"/>
-              <w:rPr>
-                <w:rFonts w:ascii="Verdana" w:hAnsi="Verdana"/>
-                <w:color w:val="1D1F22"/>
-                <w:sz w:val="22"/>
-                <w:szCs w:val="22"/>
-                <w:shd w:val="clear" w:color="auto" w:fill="FFFFFF"/>
-              </w:rPr>
-            </w:pPr>
-          </w:p>
-        </w:tc>
-      </w:tr>
-      <w:tr>
-        <w:tc>
-          <w:tcPr>
-            <w:tcW w:w="4637" w:type="dxa"/>
-          </w:tcPr>
-          <w:p>
-            <w:pPr>
-              <w:pStyle w:val="HTMLPreformatted"/>
-              <w:shd w:val="clear" w:color="auto" w:fill="F5F5F5"/>
-              <w:wordWrap w:val="0"/>
-              <w:spacing w:after="150" w:line="300" w:lineRule="atLeast"/>
-              <w:rPr>
-                <w:rStyle w:val="n"/>
-                <w:rFonts w:ascii="Verdana" w:eastAsiaTheme="majorEastAsia" w:hAnsi="Verdana"/>
-                <w:sz w:val="22"/>
-                <w:szCs w:val="22"/>
-                <w:bdr w:val="none" w:sz="0" w:space="0" w:color="auto" w:frame="1"/>
-              </w:rPr>
-            </w:pPr>
-            <w:r>
-              <w:rPr>
-                <w:rStyle w:val="n"/>
-                <w:rFonts w:ascii="Verdana" w:eastAsiaTheme="majorEastAsia" w:hAnsi="Verdana"/>
-                <w:sz w:val="22"/>
-                <w:szCs w:val="22"/>
-                <w:bdr w:val="none" w:sz="0" w:space="0" w:color="auto" w:frame="1"/>
-              </w:rPr>
-              <w:lastRenderedPageBreak/>
-              <w:t>rdd.</w:t>
-            </w:r>
-            <w:r>
-              <w:rPr>
-                <w:rStyle w:val="n"/>
-                <w:rFonts w:ascii="Verdana" w:eastAsiaTheme="majorEastAsia" w:hAnsi="Verdana"/>
-                <w:sz w:val="22"/>
-                <w:szCs w:val="22"/>
-                <w:bdr w:val="none" w:sz="0" w:space="0" w:color="auto" w:frame="1"/>
-              </w:rPr>
-              <w:t>repartitionAndSortWithinPartitions</w:t>
-            </w:r>
-            <w:r>
-              <w:rPr>
-                <w:rStyle w:val="n"/>
-                <w:rFonts w:ascii="Verdana" w:eastAsiaTheme="majorEastAsia" w:hAnsi="Verdana"/>
-                <w:sz w:val="22"/>
-                <w:szCs w:val="22"/>
-                <w:bdr w:val="none" w:sz="0" w:space="0" w:color="auto" w:frame="1"/>
-              </w:rPr>
-              <w:t xml:space="preserve">( </w:t>
-            </w:r>
-            <w:r>
-              <w:rPr>
-                <w:rStyle w:val="n"/>
-                <w:rFonts w:ascii="Verdana" w:eastAsiaTheme="majorEastAsia" w:hAnsi="Verdana"/>
-                <w:sz w:val="22"/>
-                <w:szCs w:val="22"/>
-                <w:bdr w:val="none" w:sz="0" w:space="0" w:color="auto" w:frame="1"/>
-              </w:rPr>
-              <w:t>p</w:t>
-            </w:r>
-            <w:r>
-              <w:rPr>
-                <w:rStyle w:val="n"/>
-                <w:rFonts w:ascii="Verdana" w:eastAsiaTheme="majorEastAsia" w:hAnsi="Verdana"/>
-                <w:sz w:val="22"/>
-                <w:szCs w:val="22"/>
-                <w:bdr w:val="none" w:sz="0" w:space="0" w:color="auto" w:frame="1"/>
-              </w:rPr>
-              <w:t>artition</w:t>
-            </w:r>
-            <w:r>
-              <w:rPr>
-                <w:rStyle w:val="n"/>
-                <w:rFonts w:ascii="Verdana" w:eastAsiaTheme="majorEastAsia" w:hAnsi="Verdana"/>
-                <w:sz w:val="22"/>
-                <w:szCs w:val="22"/>
-                <w:bdr w:val="none" w:sz="0" w:space="0" w:color="auto" w:frame="1"/>
-              </w:rPr>
-              <w:t>er</w:t>
-            </w:r>
-            <w:r>
-              <w:rPr>
-                <w:rStyle w:val="n"/>
-                <w:rFonts w:ascii="Verdana" w:eastAsiaTheme="majorEastAsia" w:hAnsi="Verdana"/>
-                <w:sz w:val="22"/>
-                <w:szCs w:val="22"/>
-                <w:bdr w:val="none" w:sz="0" w:space="0" w:color="auto" w:frame="1"/>
-              </w:rPr>
-              <w:t>)</w:t>
-            </w:r>
-          </w:p>
-        </w:tc>
-        <w:tc>
-          <w:tcPr>
-            <w:tcW w:w="4939" w:type="dxa"/>
-          </w:tcPr>
-          <w:p>
-            <w:pPr>
-              <w:pStyle w:val="HTMLPreformatted"/>
-              <w:shd w:val="clear" w:color="auto" w:fill="F5F5F5"/>
-              <w:wordWrap w:val="0"/>
-              <w:spacing w:after="150" w:line="300" w:lineRule="atLeast"/>
-              <w:rPr>
-                <w:rFonts w:ascii="Verdana" w:hAnsi="Verdana"/>
-                <w:color w:val="1D1F22"/>
-                <w:sz w:val="22"/>
-                <w:szCs w:val="22"/>
-                <w:shd w:val="clear" w:color="auto" w:fill="FFFFFF"/>
-              </w:rPr>
-            </w:pPr>
-          </w:p>
-        </w:tc>
-      </w:tr>
     </w:tbl>
-    <w:p>
-      <w:pPr>
-        <w:rPr>
-          <w:rFonts w:ascii="Verdana" w:hAnsi="Verdana"/>
-        </w:rPr>
-      </w:pPr>
-    </w:p>
     <w:p>
       <w:pPr>
         <w:pStyle w:val="Heading2"/>
@@ -7886,6 +7787,7 @@
           <w:sz w:val="24"/>
           <w:szCs w:val="24"/>
         </w:rPr>
+        <w:lastRenderedPageBreak/>
         <w:br w:type="page"/>
       </w:r>
     </w:p>
@@ -7974,7 +7876,7 @@
       </w:r>
     </w:p>
     <w:sectPr>
-      <w:footerReference w:type="default" r:id="rId25"/>
+      <w:footerReference w:type="default" r:id="rId21"/>
       <w:pgSz w:w="12240" w:h="15840"/>
       <w:pgMar w:top="1440" w:right="1440" w:bottom="1440" w:left="1440" w:header="720" w:footer="720" w:gutter="0"/>
       <w:cols w:space="720"/>
@@ -8049,7 +7951,7 @@
             <w:rPr>
               <w:noProof/>
             </w:rPr>
-            <w:t>4</w:t>
+            <w:t>9</w:t>
           </w:r>
         </w:fldSimple>
         <w:r>
@@ -8111,6 +8013,95 @@
 <file path=word/numbering.xml><?xml version="1.0" encoding="utf-8"?>
 <w:numbering xmlns:ve="http://schemas.openxmlformats.org/markup-compatibility/2006" xmlns:o="urn:schemas-microsoft-com:office:office" xmlns:r="http://schemas.openxmlformats.org/officeDocument/2006/relationships" xmlns:m="http://schemas.openxmlformats.org/officeDocument/2006/math" xmlns:v="urn:schemas-microsoft-com:vml" xmlns:wp="http://schemas.openxmlformats.org/drawingml/2006/wordprocessingDrawing" xmlns:w10="urn:schemas-microsoft-com:office:word" xmlns:w="http://schemas.openxmlformats.org/wordprocessingml/2006/main" xmlns:wne="http://schemas.microsoft.com/office/word/2006/wordml">
   <w:abstractNum w:abstractNumId="0">
+    <w:nsid w:val="0D8A0E49"/>
+    <w:multiLevelType w:val="hybridMultilevel"/>
+    <w:tmpl w:val="7FC2DDEE"/>
+    <w:lvl w:ilvl="0" w:tplc="437C5304">
+      <w:start w:val="1"/>
+      <w:numFmt w:val="decimal"/>
+      <w:lvlText w:val="%1."/>
+      <w:lvlJc w:val="left"/>
+      <w:pPr>
+        <w:ind w:left="720" w:hanging="360"/>
+      </w:pPr>
+      <w:rPr>
+        <w:rFonts w:hint="default"/>
+      </w:rPr>
+    </w:lvl>
+    <w:lvl w:ilvl="1" w:tplc="04090019" w:tentative="1">
+      <w:start w:val="1"/>
+      <w:numFmt w:val="lowerLetter"/>
+      <w:lvlText w:val="%2."/>
+      <w:lvlJc w:val="left"/>
+      <w:pPr>
+        <w:ind w:left="1440" w:hanging="360"/>
+      </w:pPr>
+    </w:lvl>
+    <w:lvl w:ilvl="2" w:tplc="0409001B" w:tentative="1">
+      <w:start w:val="1"/>
+      <w:numFmt w:val="lowerRoman"/>
+      <w:lvlText w:val="%3."/>
+      <w:lvlJc w:val="right"/>
+      <w:pPr>
+        <w:ind w:left="2160" w:hanging="180"/>
+      </w:pPr>
+    </w:lvl>
+    <w:lvl w:ilvl="3" w:tplc="0409000F" w:tentative="1">
+      <w:start w:val="1"/>
+      <w:numFmt w:val="decimal"/>
+      <w:lvlText w:val="%4."/>
+      <w:lvlJc w:val="left"/>
+      <w:pPr>
+        <w:ind w:left="2880" w:hanging="360"/>
+      </w:pPr>
+    </w:lvl>
+    <w:lvl w:ilvl="4" w:tplc="04090019" w:tentative="1">
+      <w:start w:val="1"/>
+      <w:numFmt w:val="lowerLetter"/>
+      <w:lvlText w:val="%5."/>
+      <w:lvlJc w:val="left"/>
+      <w:pPr>
+        <w:ind w:left="3600" w:hanging="360"/>
+      </w:pPr>
+    </w:lvl>
+    <w:lvl w:ilvl="5" w:tplc="0409001B" w:tentative="1">
+      <w:start w:val="1"/>
+      <w:numFmt w:val="lowerRoman"/>
+      <w:lvlText w:val="%6."/>
+      <w:lvlJc w:val="right"/>
+      <w:pPr>
+        <w:ind w:left="4320" w:hanging="180"/>
+      </w:pPr>
+    </w:lvl>
+    <w:lvl w:ilvl="6" w:tplc="0409000F" w:tentative="1">
+      <w:start w:val="1"/>
+      <w:numFmt w:val="decimal"/>
+      <w:lvlText w:val="%7."/>
+      <w:lvlJc w:val="left"/>
+      <w:pPr>
+        <w:ind w:left="5040" w:hanging="360"/>
+      </w:pPr>
+    </w:lvl>
+    <w:lvl w:ilvl="7" w:tplc="04090019" w:tentative="1">
+      <w:start w:val="1"/>
+      <w:numFmt w:val="lowerLetter"/>
+      <w:lvlText w:val="%8."/>
+      <w:lvlJc w:val="left"/>
+      <w:pPr>
+        <w:ind w:left="5760" w:hanging="360"/>
+      </w:pPr>
+    </w:lvl>
+    <w:lvl w:ilvl="8" w:tplc="0409001B" w:tentative="1">
+      <w:start w:val="1"/>
+      <w:numFmt w:val="lowerRoman"/>
+      <w:lvlText w:val="%9."/>
+      <w:lvlJc w:val="right"/>
+      <w:pPr>
+        <w:ind w:left="6480" w:hanging="180"/>
+      </w:pPr>
+    </w:lvl>
+  </w:abstractNum>
+  <w:abstractNum w:abstractNumId="1">
     <w:nsid w:val="13B375D4"/>
     <w:multiLevelType w:val="hybridMultilevel"/>
     <w:tmpl w:val="2424C54C"/>
@@ -8223,7 +8214,7 @@
       </w:rPr>
     </w:lvl>
   </w:abstractNum>
-  <w:abstractNum w:abstractNumId="1">
+  <w:abstractNum w:abstractNumId="2">
     <w:nsid w:val="145B1862"/>
     <w:multiLevelType w:val="hybridMultilevel"/>
     <w:tmpl w:val="52061720"/>
@@ -8336,7 +8327,7 @@
       </w:rPr>
     </w:lvl>
   </w:abstractNum>
-  <w:abstractNum w:abstractNumId="2">
+  <w:abstractNum w:abstractNumId="3">
     <w:nsid w:val="1D7849D9"/>
     <w:multiLevelType w:val="hybridMultilevel"/>
     <w:tmpl w:val="7B60A572"/>
@@ -8425,7 +8416,7 @@
       </w:pPr>
     </w:lvl>
   </w:abstractNum>
-  <w:abstractNum w:abstractNumId="3">
+  <w:abstractNum w:abstractNumId="4">
     <w:nsid w:val="1DB73B74"/>
     <w:multiLevelType w:val="hybridMultilevel"/>
     <w:tmpl w:val="1332BC1E"/>
@@ -8538,7 +8529,7 @@
       </w:rPr>
     </w:lvl>
   </w:abstractNum>
-  <w:abstractNum w:abstractNumId="4">
+  <w:abstractNum w:abstractNumId="5">
     <w:nsid w:val="2021528F"/>
     <w:multiLevelType w:val="multilevel"/>
     <w:tmpl w:val="042A29E0"/>
@@ -8687,7 +8678,7 @@
       </w:rPr>
     </w:lvl>
   </w:abstractNum>
-  <w:abstractNum w:abstractNumId="5">
+  <w:abstractNum w:abstractNumId="6">
     <w:nsid w:val="21F20B4D"/>
     <w:multiLevelType w:val="hybridMultilevel"/>
     <w:tmpl w:val="7834D5D8"/>
@@ -8800,7 +8791,7 @@
       </w:rPr>
     </w:lvl>
   </w:abstractNum>
-  <w:abstractNum w:abstractNumId="6">
+  <w:abstractNum w:abstractNumId="7">
     <w:nsid w:val="22C05244"/>
     <w:multiLevelType w:val="hybridMultilevel"/>
     <w:tmpl w:val="7CA6511A"/>
@@ -8913,7 +8904,7 @@
       </w:rPr>
     </w:lvl>
   </w:abstractNum>
-  <w:abstractNum w:abstractNumId="7">
+  <w:abstractNum w:abstractNumId="8">
     <w:nsid w:val="278727D4"/>
     <w:multiLevelType w:val="hybridMultilevel"/>
     <w:tmpl w:val="4F68B6DE"/>
@@ -9002,7 +8993,7 @@
       </w:pPr>
     </w:lvl>
   </w:abstractNum>
-  <w:abstractNum w:abstractNumId="8">
+  <w:abstractNum w:abstractNumId="9">
     <w:nsid w:val="2C1D1552"/>
     <w:multiLevelType w:val="hybridMultilevel"/>
     <w:tmpl w:val="7F80DC58"/>
@@ -9091,7 +9082,7 @@
       </w:pPr>
     </w:lvl>
   </w:abstractNum>
-  <w:abstractNum w:abstractNumId="9">
+  <w:abstractNum w:abstractNumId="10">
     <w:nsid w:val="2CA327AF"/>
     <w:multiLevelType w:val="hybridMultilevel"/>
     <w:tmpl w:val="4C48BB5C"/>
@@ -9180,7 +9171,7 @@
       </w:pPr>
     </w:lvl>
   </w:abstractNum>
-  <w:abstractNum w:abstractNumId="10">
+  <w:abstractNum w:abstractNumId="11">
     <w:nsid w:val="2CF27140"/>
     <w:multiLevelType w:val="hybridMultilevel"/>
     <w:tmpl w:val="010A5F78"/>
@@ -9293,7 +9284,7 @@
       </w:rPr>
     </w:lvl>
   </w:abstractNum>
-  <w:abstractNum w:abstractNumId="11">
+  <w:abstractNum w:abstractNumId="12">
     <w:nsid w:val="316E180D"/>
     <w:multiLevelType w:val="hybridMultilevel"/>
     <w:tmpl w:val="BD6C8794"/>
@@ -9406,7 +9397,7 @@
       </w:rPr>
     </w:lvl>
   </w:abstractNum>
-  <w:abstractNum w:abstractNumId="12">
+  <w:abstractNum w:abstractNumId="13">
     <w:nsid w:val="318C13A7"/>
     <w:multiLevelType w:val="hybridMultilevel"/>
     <w:tmpl w:val="4BBE2456"/>
@@ -9495,7 +9486,7 @@
       </w:pPr>
     </w:lvl>
   </w:abstractNum>
-  <w:abstractNum w:abstractNumId="13">
+  <w:abstractNum w:abstractNumId="14">
     <w:nsid w:val="33724BB9"/>
     <w:multiLevelType w:val="hybridMultilevel"/>
     <w:tmpl w:val="6CBCFFF0"/>
@@ -9581,7 +9572,7 @@
       </w:pPr>
     </w:lvl>
   </w:abstractNum>
-  <w:abstractNum w:abstractNumId="14">
+  <w:abstractNum w:abstractNumId="15">
     <w:nsid w:val="3965125E"/>
     <w:multiLevelType w:val="hybridMultilevel"/>
     <w:tmpl w:val="42EA8F0E"/>
@@ -9671,7 +9662,7 @@
       </w:pPr>
     </w:lvl>
   </w:abstractNum>
-  <w:abstractNum w:abstractNumId="15">
+  <w:abstractNum w:abstractNumId="16">
     <w:nsid w:val="39BD3AC0"/>
     <w:multiLevelType w:val="hybridMultilevel"/>
     <w:tmpl w:val="481E1644"/>
@@ -9784,7 +9775,7 @@
       </w:rPr>
     </w:lvl>
   </w:abstractNum>
-  <w:abstractNum w:abstractNumId="16">
+  <w:abstractNum w:abstractNumId="17">
     <w:nsid w:val="3AFA37A7"/>
     <w:multiLevelType w:val="hybridMultilevel"/>
     <w:tmpl w:val="736C65F4"/>
@@ -9897,7 +9888,7 @@
       </w:rPr>
     </w:lvl>
   </w:abstractNum>
-  <w:abstractNum w:abstractNumId="17">
+  <w:abstractNum w:abstractNumId="18">
     <w:nsid w:val="3D9D6957"/>
     <w:multiLevelType w:val="hybridMultilevel"/>
     <w:tmpl w:val="DE3E7A82"/>
@@ -9986,7 +9977,7 @@
       </w:pPr>
     </w:lvl>
   </w:abstractNum>
-  <w:abstractNum w:abstractNumId="18">
+  <w:abstractNum w:abstractNumId="19">
     <w:nsid w:val="44274D22"/>
     <w:multiLevelType w:val="hybridMultilevel"/>
     <w:tmpl w:val="94CCC5F4"/>
@@ -10099,7 +10090,7 @@
       </w:rPr>
     </w:lvl>
   </w:abstractNum>
-  <w:abstractNum w:abstractNumId="19">
+  <w:abstractNum w:abstractNumId="20">
     <w:nsid w:val="45FC25DB"/>
     <w:multiLevelType w:val="hybridMultilevel"/>
     <w:tmpl w:val="07FEF2CE"/>
@@ -10212,7 +10203,7 @@
       </w:rPr>
     </w:lvl>
   </w:abstractNum>
-  <w:abstractNum w:abstractNumId="20">
+  <w:abstractNum w:abstractNumId="21">
     <w:nsid w:val="4BB81C40"/>
     <w:multiLevelType w:val="hybridMultilevel"/>
     <w:tmpl w:val="E84EAC20"/>
@@ -10325,7 +10316,7 @@
       </w:rPr>
     </w:lvl>
   </w:abstractNum>
-  <w:abstractNum w:abstractNumId="21">
+  <w:abstractNum w:abstractNumId="22">
     <w:nsid w:val="4C1D45C9"/>
     <w:multiLevelType w:val="hybridMultilevel"/>
     <w:tmpl w:val="0A826186"/>
@@ -10438,7 +10429,7 @@
       </w:rPr>
     </w:lvl>
   </w:abstractNum>
-  <w:abstractNum w:abstractNumId="22">
+  <w:abstractNum w:abstractNumId="23">
     <w:nsid w:val="56403029"/>
     <w:multiLevelType w:val="hybridMultilevel"/>
     <w:tmpl w:val="9A8C5A56"/>
@@ -10527,7 +10518,7 @@
       </w:pPr>
     </w:lvl>
   </w:abstractNum>
-  <w:abstractNum w:abstractNumId="23">
+  <w:abstractNum w:abstractNumId="24">
     <w:nsid w:val="56C34470"/>
     <w:multiLevelType w:val="hybridMultilevel"/>
     <w:tmpl w:val="85E8873C"/>
@@ -10616,7 +10607,7 @@
       </w:pPr>
     </w:lvl>
   </w:abstractNum>
-  <w:abstractNum w:abstractNumId="24">
+  <w:abstractNum w:abstractNumId="25">
     <w:nsid w:val="5B483076"/>
     <w:multiLevelType w:val="hybridMultilevel"/>
     <w:tmpl w:val="BE4C22E4"/>
@@ -10729,7 +10720,7 @@
       </w:rPr>
     </w:lvl>
   </w:abstractNum>
-  <w:abstractNum w:abstractNumId="25">
+  <w:abstractNum w:abstractNumId="26">
     <w:nsid w:val="5CB85441"/>
     <w:multiLevelType w:val="hybridMultilevel"/>
     <w:tmpl w:val="F1F2515C"/>
@@ -10815,7 +10806,7 @@
       </w:pPr>
     </w:lvl>
   </w:abstractNum>
-  <w:abstractNum w:abstractNumId="26">
+  <w:abstractNum w:abstractNumId="27">
     <w:nsid w:val="61F94F95"/>
     <w:multiLevelType w:val="hybridMultilevel"/>
     <w:tmpl w:val="76260802"/>
@@ -10904,7 +10895,7 @@
       </w:pPr>
     </w:lvl>
   </w:abstractNum>
-  <w:abstractNum w:abstractNumId="27">
+  <w:abstractNum w:abstractNumId="28">
     <w:nsid w:val="6674445B"/>
     <w:multiLevelType w:val="hybridMultilevel"/>
     <w:tmpl w:val="4860FBFC"/>
@@ -10993,7 +10984,7 @@
       </w:pPr>
     </w:lvl>
   </w:abstractNum>
-  <w:abstractNum w:abstractNumId="28">
+  <w:abstractNum w:abstractNumId="29">
     <w:nsid w:val="66F22C76"/>
     <w:multiLevelType w:val="hybridMultilevel"/>
     <w:tmpl w:val="E40ADC2E"/>
@@ -11079,7 +11070,7 @@
       </w:pPr>
     </w:lvl>
   </w:abstractNum>
-  <w:abstractNum w:abstractNumId="29">
+  <w:abstractNum w:abstractNumId="30">
     <w:nsid w:val="6C316525"/>
     <w:multiLevelType w:val="multilevel"/>
     <w:tmpl w:val="06148D2C"/>
@@ -11228,7 +11219,7 @@
       </w:rPr>
     </w:lvl>
   </w:abstractNum>
-  <w:abstractNum w:abstractNumId="30">
+  <w:abstractNum w:abstractNumId="31">
     <w:nsid w:val="6FBD7A03"/>
     <w:multiLevelType w:val="hybridMultilevel"/>
     <w:tmpl w:val="4D726FA6"/>
@@ -11317,7 +11308,7 @@
       </w:pPr>
     </w:lvl>
   </w:abstractNum>
-  <w:abstractNum w:abstractNumId="31">
+  <w:abstractNum w:abstractNumId="32">
     <w:nsid w:val="751F74D6"/>
     <w:multiLevelType w:val="hybridMultilevel"/>
     <w:tmpl w:val="F61429B0"/>
@@ -11403,7 +11394,7 @@
       </w:pPr>
     </w:lvl>
   </w:abstractNum>
-  <w:abstractNum w:abstractNumId="32">
+  <w:abstractNum w:abstractNumId="33">
     <w:nsid w:val="7C0A55EE"/>
     <w:multiLevelType w:val="hybridMultilevel"/>
     <w:tmpl w:val="C2E69E6A"/>
@@ -11517,103 +11508,106 @@
     </w:lvl>
   </w:abstractNum>
   <w:num w:numId="1">
+    <w:abstractNumId w:val="24"/>
+  </w:num>
+  <w:num w:numId="2">
+    <w:abstractNumId w:val="17"/>
+  </w:num>
+  <w:num w:numId="3">
+    <w:abstractNumId w:val="16"/>
+  </w:num>
+  <w:num w:numId="4">
+    <w:abstractNumId w:val="11"/>
+  </w:num>
+  <w:num w:numId="5">
+    <w:abstractNumId w:val="9"/>
+  </w:num>
+  <w:num w:numId="6">
+    <w:abstractNumId w:val="2"/>
+  </w:num>
+  <w:num w:numId="7">
+    <w:abstractNumId w:val="12"/>
+  </w:num>
+  <w:num w:numId="8">
+    <w:abstractNumId w:val="21"/>
+  </w:num>
+  <w:num w:numId="9">
+    <w:abstractNumId w:val="15"/>
+  </w:num>
+  <w:num w:numId="10">
+    <w:abstractNumId w:val="6"/>
+  </w:num>
+  <w:num w:numId="11">
+    <w:abstractNumId w:val="25"/>
+  </w:num>
+  <w:num w:numId="12">
+    <w:abstractNumId w:val="20"/>
+  </w:num>
+  <w:num w:numId="13">
+    <w:abstractNumId w:val="19"/>
+  </w:num>
+  <w:num w:numId="14">
+    <w:abstractNumId w:val="7"/>
+  </w:num>
+  <w:num w:numId="15">
+    <w:abstractNumId w:val="22"/>
+  </w:num>
+  <w:num w:numId="16">
+    <w:abstractNumId w:val="33"/>
+  </w:num>
+  <w:num w:numId="17">
+    <w:abstractNumId w:val="26"/>
+  </w:num>
+  <w:num w:numId="18">
+    <w:abstractNumId w:val="29"/>
+  </w:num>
+  <w:num w:numId="19">
+    <w:abstractNumId w:val="32"/>
+  </w:num>
+  <w:num w:numId="20">
+    <w:abstractNumId w:val="14"/>
+  </w:num>
+  <w:num w:numId="21">
+    <w:abstractNumId w:val="28"/>
+  </w:num>
+  <w:num w:numId="22">
     <w:abstractNumId w:val="23"/>
   </w:num>
-  <w:num w:numId="2">
-    <w:abstractNumId w:val="16"/>
+  <w:num w:numId="23">
+    <w:abstractNumId w:val="3"/>
   </w:num>
-  <w:num w:numId="3">
-    <w:abstractNumId w:val="15"/>
+  <w:num w:numId="24">
+    <w:abstractNumId w:val="4"/>
   </w:num>
-  <w:num w:numId="4">
+  <w:num w:numId="25">
+    <w:abstractNumId w:val="1"/>
+  </w:num>
+  <w:num w:numId="26">
+    <w:abstractNumId w:val="13"/>
+  </w:num>
+  <w:num w:numId="27">
+    <w:abstractNumId w:val="5"/>
+  </w:num>
+  <w:num w:numId="28">
+    <w:abstractNumId w:val="18"/>
+  </w:num>
+  <w:num w:numId="29">
+    <w:abstractNumId w:val="31"/>
+  </w:num>
+  <w:num w:numId="30">
+    <w:abstractNumId w:val="27"/>
+  </w:num>
+  <w:num w:numId="31">
+    <w:abstractNumId w:val="30"/>
+  </w:num>
+  <w:num w:numId="32">
     <w:abstractNumId w:val="10"/>
   </w:num>
-  <w:num w:numId="5">
+  <w:num w:numId="33">
     <w:abstractNumId w:val="8"/>
   </w:num>
-  <w:num w:numId="6">
-    <w:abstractNumId w:val="1"/>
-  </w:num>
-  <w:num w:numId="7">
-    <w:abstractNumId w:val="11"/>
-  </w:num>
-  <w:num w:numId="8">
-    <w:abstractNumId w:val="20"/>
-  </w:num>
-  <w:num w:numId="9">
-    <w:abstractNumId w:val="14"/>
-  </w:num>
-  <w:num w:numId="10">
-    <w:abstractNumId w:val="5"/>
-  </w:num>
-  <w:num w:numId="11">
-    <w:abstractNumId w:val="24"/>
-  </w:num>
-  <w:num w:numId="12">
-    <w:abstractNumId w:val="19"/>
-  </w:num>
-  <w:num w:numId="13">
-    <w:abstractNumId w:val="18"/>
-  </w:num>
-  <w:num w:numId="14">
-    <w:abstractNumId w:val="6"/>
-  </w:num>
-  <w:num w:numId="15">
-    <w:abstractNumId w:val="21"/>
-  </w:num>
-  <w:num w:numId="16">
-    <w:abstractNumId w:val="32"/>
-  </w:num>
-  <w:num w:numId="17">
-    <w:abstractNumId w:val="25"/>
-  </w:num>
-  <w:num w:numId="18">
-    <w:abstractNumId w:val="28"/>
-  </w:num>
-  <w:num w:numId="19">
-    <w:abstractNumId w:val="31"/>
-  </w:num>
-  <w:num w:numId="20">
-    <w:abstractNumId w:val="13"/>
-  </w:num>
-  <w:num w:numId="21">
-    <w:abstractNumId w:val="27"/>
-  </w:num>
-  <w:num w:numId="22">
-    <w:abstractNumId w:val="22"/>
-  </w:num>
-  <w:num w:numId="23">
-    <w:abstractNumId w:val="2"/>
-  </w:num>
-  <w:num w:numId="24">
-    <w:abstractNumId w:val="3"/>
-  </w:num>
-  <w:num w:numId="25">
+  <w:num w:numId="34">
     <w:abstractNumId w:val="0"/>
-  </w:num>
-  <w:num w:numId="26">
-    <w:abstractNumId w:val="12"/>
-  </w:num>
-  <w:num w:numId="27">
-    <w:abstractNumId w:val="4"/>
-  </w:num>
-  <w:num w:numId="28">
-    <w:abstractNumId w:val="17"/>
-  </w:num>
-  <w:num w:numId="29">
-    <w:abstractNumId w:val="30"/>
-  </w:num>
-  <w:num w:numId="30">
-    <w:abstractNumId w:val="26"/>
-  </w:num>
-  <w:num w:numId="31">
-    <w:abstractNumId w:val="29"/>
-  </w:num>
-  <w:num w:numId="32">
-    <w:abstractNumId w:val="9"/>
-  </w:num>
-  <w:num w:numId="33">
-    <w:abstractNumId w:val="7"/>
   </w:num>
 </w:numbering>
 </file>

</xml_diff>